<commit_message>
added abstract and introduction in the report
</commit_message>
<xml_diff>
--- a/Report.docx
+++ b/Report.docx
@@ -127,253 +127,79 @@
     </w:p>
     <w:p>
       <w:pPr>
-        <w:pStyle w:val="p1a"/>
-        <w:rPr>
-          <w:lang w:val="en-GB"/>
-        </w:rPr>
-      </w:pPr>
-      <w:r>
-        <w:rPr>
-          <w:lang w:val="en-GB"/>
-        </w:rPr>
-        <w:t xml:space="preserve">This document is a guideline for writing the final report for the CS7IS2 module </w:t>
-      </w:r>
-      <w:r>
-        <w:rPr>
-          <w:i/>
-          <w:lang w:val="en-GB"/>
-        </w:rPr>
-        <w:t>Artificial Intelligence</w:t>
-      </w:r>
-      <w:r>
-        <w:rPr>
-          <w:lang w:val="en-GB"/>
-        </w:rPr>
-        <w:t>. You should follow its general structure as shown below.</w:t>
-      </w:r>
-    </w:p>
-    <w:p>
-      <w:pPr>
-        <w:pStyle w:val="p1a"/>
-        <w:rPr>
-          <w:lang w:val="en-GB"/>
-        </w:rPr>
-      </w:pPr>
-      <w:r>
-        <w:rPr>
-          <w:lang w:val="en-GB"/>
-        </w:rPr>
-        <w:t xml:space="preserve">You should not change its format (font, size, margin, space, etc.). </w:t>
-      </w:r>
-    </w:p>
-    <w:p>
-      <w:pPr>
-        <w:pStyle w:val="p1a"/>
-        <w:rPr>
-          <w:lang w:val="en-GB"/>
-        </w:rPr>
-      </w:pPr>
-      <w:r>
-        <w:rPr>
-          <w:lang w:val="en-GB"/>
-        </w:rPr>
-        <w:t>Report that not comply to the format or exceed the maximum length will be penalised (-5 marks).</w:t>
+        <w:pStyle w:val="heading10"/>
+        <w:rPr>
+          <w:lang w:val="en-GB"/>
+        </w:rPr>
+      </w:pPr>
+      <w:r>
+        <w:rPr>
+          <w:lang w:val="en-GB"/>
+        </w:rPr>
+        <w:t>1   Introduction</w:t>
+      </w:r>
+      <w:r>
+        <w:rPr>
+          <w:lang w:val="en-GB"/>
+        </w:rPr>
+        <w:t xml:space="preserve"> </w:t>
       </w:r>
     </w:p>
     <w:p>
       <w:pPr>
         <w:ind w:firstLine="0"/>
-        <w:rPr>
-          <w:lang w:val="en-GB"/>
-        </w:rPr>
-      </w:pPr>
-      <w:r>
-        <w:rPr>
-          <w:lang w:val="en-GB"/>
-        </w:rPr>
-        <w:t xml:space="preserve">Brevity is desirable in communication, however you should provide all those details necessary for the good understanding of the described methods and algorithms. </w:t>
+      </w:pPr>
+      <w:r>
+        <w:t xml:space="preserve">In the recent years, within the larger filed of computer vision face recognition has become a niche application area. There are now commercial systems which can in real time perform face detection, image recognition and matching. Even these sophisticated systems like most of the simple yet canonical scenarios are based on the two-step process of subspace projection and then classification [34]. </w:t>
       </w:r>
     </w:p>
     <w:p>
       <w:pPr>
         <w:ind w:firstLine="0"/>
-        <w:rPr>
-          <w:lang w:val="en-GB"/>
-        </w:rPr>
-      </w:pPr>
-      <w:r>
-        <w:rPr>
-          <w:lang w:val="en-GB"/>
-        </w:rPr>
-        <w:t>The report will be graded on the basis of:</w:t>
-      </w:r>
-    </w:p>
-    <w:p>
-      <w:pPr>
-        <w:numPr>
-          <w:ilvl w:val="0"/>
-          <w:numId w:val="1"/>
-        </w:numPr>
-        <w:rPr>
-          <w:lang w:val="en-GB"/>
-        </w:rPr>
-      </w:pPr>
-      <w:r>
-        <w:rPr>
-          <w:lang w:val="en-GB"/>
-        </w:rPr>
-        <w:t>Originality;</w:t>
-      </w:r>
-    </w:p>
-    <w:p>
-      <w:pPr>
-        <w:numPr>
-          <w:ilvl w:val="0"/>
-          <w:numId w:val="1"/>
-        </w:numPr>
-        <w:rPr>
-          <w:lang w:val="en-GB"/>
-        </w:rPr>
-      </w:pPr>
-      <w:r>
-        <w:rPr>
-          <w:lang w:val="en-GB"/>
-        </w:rPr>
-        <w:t>Technical soundness;</w:t>
-      </w:r>
-    </w:p>
-    <w:p>
-      <w:pPr>
-        <w:numPr>
-          <w:ilvl w:val="0"/>
-          <w:numId w:val="1"/>
-        </w:numPr>
-        <w:rPr>
-          <w:lang w:val="en-GB"/>
-        </w:rPr>
-      </w:pPr>
-      <w:r>
-        <w:rPr>
-          <w:lang w:val="en-GB"/>
-        </w:rPr>
-        <w:t>Organisation;</w:t>
-      </w:r>
-    </w:p>
-    <w:p>
-      <w:pPr>
-        <w:numPr>
-          <w:ilvl w:val="0"/>
-          <w:numId w:val="1"/>
-        </w:numPr>
-        <w:rPr>
-          <w:lang w:val="en-GB"/>
-        </w:rPr>
-      </w:pPr>
-      <w:r>
-        <w:rPr>
-          <w:lang w:val="en-GB"/>
-        </w:rPr>
-        <w:t>Clarity of presentation</w:t>
-      </w:r>
-    </w:p>
-    <w:p>
-      <w:pPr>
-        <w:numPr>
-          <w:ilvl w:val="0"/>
-          <w:numId w:val="1"/>
-        </w:numPr>
-        <w:rPr>
-          <w:lang w:val="en-GB"/>
-        </w:rPr>
-      </w:pPr>
-      <w:r>
-        <w:rPr>
-          <w:lang w:val="en-GB"/>
-        </w:rPr>
-        <w:t>Adequacy of bibliography/Results</w:t>
-      </w:r>
-      <w:r>
-        <w:rPr>
-          <w:lang w:val="en-GB"/>
-        </w:rPr>
-        <w:t xml:space="preserve"> (this last point strongly depends on the type of report)</w:t>
+      </w:pPr>
+      <w:r>
+        <w:t>There are numerous techniques applied by face recognition systems for subspace selection. This paper tries to compare the accuracy of three subspace projection methods namely PCA, ICA and NMF when used in conjunction with SVM classifier to recognize faces. These algorithms are compared based on accuracy of prediction and the time it took for the classifier to run on the subspace projections produced by them.</w:t>
       </w:r>
     </w:p>
     <w:p>
       <w:pPr>
         <w:ind w:firstLine="0"/>
-        <w:rPr>
-          <w:lang w:val="en-GB"/>
-        </w:rPr>
-      </w:pPr>
+      </w:pPr>
+      <w:r>
+        <w:t xml:space="preserve">The choice of dimensionality reduction techniques is based on the contradicition available in the literature about the performance of PCA and ICA. Bartlett [4, 6], Liu and Wechsler [30], and Yuen and Lai [41] in their work claim that when it comes to face recognition ICA outperforms PCA whereas Baek in his work claim that [1] suggests that ICA is outperformed by PCA and Moghaddam in his work [32] reports that there is no as such difference between the performance of the two [32]. These works suggest that the performance comparison of these two algorithms is still an open question. </w:t>
+      </w:r>
     </w:p>
     <w:p>
       <w:pPr>
         <w:ind w:firstLine="0"/>
-        <w:rPr>
-          <w:lang w:val="en-GB"/>
-        </w:rPr>
-      </w:pPr>
-      <w:r>
-        <w:rPr>
-          <w:b/>
-          <w:lang w:val="en-GB"/>
-        </w:rPr>
-        <w:t>Your report should provide a survey and an experimental comparison of multiple solution approaches to a particular problem. This is a critical review of at least three papers that significantly contributed to advance the state-of-the-art for the problem you are analysing. It should not be a mere summary of the papers. You are expected to conduct an analytical review of the methods under analysis to try to find common aspect and differences, connections between methods, drawbacks and open problems. Unless the faced problem has emerged recently, students should choose their papers by diversifying the range of approaches used to solve the problem. A good guideline could be to choose a paper from a decade or two ago, and a couple of more recent papers. You need to experimentally evaluate approaches in a simulation of a problem, in a range of scenarios, and analyse the pros and cons of each approach.</w:t>
-      </w:r>
-    </w:p>
-    <w:p>
-      <w:pPr>
-        <w:pStyle w:val="heading1"/>
-        <w:rPr>
-          <w:lang w:val="en-GB"/>
-        </w:rPr>
-      </w:pPr>
-      <w:r>
-        <w:rPr>
-          <w:lang w:val="en-GB"/>
-        </w:rPr>
+      </w:pPr>
+      <w:r>
+        <w:t xml:space="preserve">There are numerous factors while implementing PCA and ICA which are to be taken care of, for PCA these are task statement, distance metric for subspace and the number of subspace dimensions retained and for ICA these are the task, approximation algorithm used for ICA, and retained number of subspace dimensions. There are two varied ICA architectures, one treats images as random variables and the other treats </w:t>
+      </w:r>
+      <w:r>
         <w:lastRenderedPageBreak/>
-        <w:t>1   Introduction</w:t>
-      </w:r>
-      <w:r>
-        <w:rPr>
-          <w:lang w:val="en-GB"/>
-        </w:rPr>
-        <w:t xml:space="preserve"> </w:t>
-      </w:r>
-    </w:p>
-    <w:p>
-      <w:pPr>
-        <w:pStyle w:val="p1a"/>
-        <w:rPr>
-          <w:lang w:val="en-GB"/>
-        </w:rPr>
-      </w:pPr>
-      <w:r>
-        <w:rPr>
-          <w:lang w:val="en-GB"/>
-        </w:rPr>
-        <w:t xml:space="preserve">In this section, you should introduce your work: what are the motivations behind this work? What is the relevant problem that you are investigating? Why is it relevant? </w:t>
+        <w:t xml:space="preserve">pixels as random variables. In this paper we use the one which uses images as random variables, which is called ICA architecture I. The ICA architecture architecture under consideration produces features which are spatially localized i.e. they are only influenced by small part of images. </w:t>
       </w:r>
     </w:p>
     <w:p>
       <w:pPr>
         <w:ind w:firstLine="0"/>
-        <w:rPr>
-          <w:lang w:val="en-GB"/>
-        </w:rPr>
-      </w:pPr>
-      <w:r>
-        <w:rPr>
-          <w:lang w:val="en-GB"/>
-        </w:rPr>
-        <w:t xml:space="preserve">Briefly, introduce the background information required to understand the problem and the concepts that you will develop. </w:t>
-      </w:r>
-    </w:p>
-    <w:p>
-      <w:pPr>
-        <w:pStyle w:val="heading1"/>
+      </w:pPr>
+      <w:r>
+        <w:t xml:space="preserve">Even though it has been argued that since ICA under consideration implements facial recognition by parts, it will produce better object recognition [27].This paper will show that the performance of PCA and ICA are almost similar whereas NMF lags way behind when it comes to prediction accuracy and it even takes the most time for the SVM classifier to be trained. </w:t>
+      </w:r>
+    </w:p>
+    <w:p>
+      <w:pPr>
+        <w:ind w:firstLine="0"/>
+      </w:pPr>
+      <w:r>
+        <w:t>This paper is further broken down into 4 more sections. Section 2 of the paper reviews the literature available in the field of application of dimension reduction method in face recognition. Section 3 provides the basic theoretical knowledge of PCA, ICA, NMF and the SVM classifier. Section 4 contains the steps conducted to complete the research. Section 5 concludes with practical recommendations.</w:t>
+      </w:r>
+    </w:p>
+    <w:p>
+      <w:pPr>
+        <w:pStyle w:val="heading10"/>
         <w:tabs>
           <w:tab w:val="left" w:pos="2408"/>
         </w:tabs>
@@ -435,12 +261,139 @@
         <w:ind w:firstLine="0"/>
       </w:pPr>
       <w:r>
+        <w:lastRenderedPageBreak/>
         <w:t xml:space="preserve">Altenative to these algorithms is a supervised learning algorithm knows as Fisher’s linear discriminant analysis (LDA, a.k.a. “fisherfaces”) [38]. Its goal is to produce N-1 basis vector in order to maximize and minimize the intra and inter class distances between N-clsses of N-class problem. Even though LDA differ PCA in terms that one is supervised learning algorithm and the other is unsupervised but when the data is labeled then either of the two can be used and in these cases LDA has been compared to PCA [7, 10, 31, 37]. One common characteristic of both PCA and LDA is that they produce spatially global feature vectors. </w:t>
       </w:r>
     </w:p>
     <w:p>
       <w:pPr>
-        <w:pStyle w:val="heading1"/>
+        <w:pStyle w:val="heading10"/>
+        <w:rPr>
+          <w:lang w:val="en-GB"/>
+        </w:rPr>
+      </w:pPr>
+      <w:r>
+        <w:rPr>
+          <w:lang w:val="en-GB"/>
+        </w:rPr>
+        <w:t>3</w:t>
+      </w:r>
+      <w:r>
+        <w:rPr>
+          <w:lang w:val="en-GB"/>
+        </w:rPr>
+        <w:t xml:space="preserve">   </w:t>
+      </w:r>
+      <w:r>
+        <w:rPr>
+          <w:lang w:val="en-GB"/>
+        </w:rPr>
+        <w:t>Problem Definition and Algorithm</w:t>
+      </w:r>
+    </w:p>
+    <w:p>
+      <w:pPr>
+        <w:pStyle w:val="p1a"/>
+        <w:rPr>
+          <w:lang w:val="en-GB"/>
+        </w:rPr>
+      </w:pPr>
+      <w:r>
+        <w:rPr>
+          <w:lang w:val="en-GB"/>
+        </w:rPr>
+        <w:t>This paper tries to implement numerous dimension reduction methods in conjunction with SVM classifier to aid facial recognition process. The dimension reduction methods used are PCA (Principle Component Analysis), ICA (Independent Component Analysis) and NMF (Non-negative Matrix Factoriztaion).</w:t>
+      </w:r>
+    </w:p>
+    <w:p>
+      <w:pPr>
+        <w:pStyle w:val="heading20"/>
+        <w:rPr>
+          <w:lang w:val="en-GB"/>
+        </w:rPr>
+      </w:pPr>
+      <w:r>
+        <w:rPr>
+          <w:lang w:val="en-GB"/>
+        </w:rPr>
+        <w:t>3</w:t>
+      </w:r>
+      <w:r>
+        <w:rPr>
+          <w:lang w:val="en-GB"/>
+        </w:rPr>
+        <w:t xml:space="preserve">.1   </w:t>
+      </w:r>
+      <w:r>
+        <w:rPr>
+          <w:lang w:val="en-GB"/>
+        </w:rPr>
+        <w:t>Principle Component Analysis (PCA)</w:t>
+      </w:r>
+    </w:p>
+    <w:p>
+      <w:pPr>
+        <w:ind w:firstLine="0"/>
+      </w:pPr>
+      <w:r>
+        <w:t xml:space="preserve">This was introduced by Karl Pearson in 1901 and is mostly used for EDA and in predictive models. It is the eigenvector based multivariate analysis and is the simplest in its kind. It is basically reducing the dimensionality of the data in a way that it explains the variation (major features) in the best possible way to make it more understandable. </w:t>
+      </w:r>
+    </w:p>
+    <w:p>
+      <w:pPr>
+        <w:ind w:firstLine="0"/>
+      </w:pPr>
+      <w:r>
+        <w:t>Say there are n*n dimensional images i.e. n</w:t>
+      </w:r>
+      <w:r>
+        <w:rPr>
+          <w:vertAlign w:val="superscript"/>
+        </w:rPr>
+        <w:t>2</w:t>
+      </w:r>
+      <w:r>
+        <w:t xml:space="preserve"> dimensions (pixels). When such a multivariate dataset is visualized as set of coordinates in high dimensional data space, then PCA can provide with the lower dimensional picture (eigen faces) of the object when viewed from its most informative viewpoint.</w:t>
+      </w:r>
+    </w:p>
+    <w:p>
+      <w:pPr>
+        <w:ind w:firstLine="0"/>
+      </w:pPr>
+      <w:r>
+        <w:t>Mathematically by definition PCA is a procedure that converts M correlated into a set of K uncorrelated variables called principal components using orthogonal transformations (where K&lt;=M).</w:t>
+      </w:r>
+    </w:p>
+    <w:p>
+      <w:pPr>
+        <w:ind w:firstLine="0"/>
+      </w:pPr>
+      <w:r>
+        <w:t>Since PCA selects the principle components which show the direction of data and each proceeding component shows less direction and more noise. Hence first few principle components are enough to represent the original data.</w:t>
+      </w:r>
+    </w:p>
+    <w:p>
+      <w:pPr>
+        <w:ind w:firstLine="0"/>
+      </w:pPr>
+      <w:r>
+        <w:t>Once we have found the ‘k’ principle components then image in the dataset or incoming new data can be represented as the linear combination (weighted sum) of k components</w:t>
+      </w:r>
+      <w:r>
+        <w:t>, i.e. W*K (W is a matrix of weight and k is a matrix of eigenfaces).</w:t>
+      </w:r>
+    </w:p>
+    <w:p>
+      <w:pPr>
+        <w:ind w:firstLine="0"/>
+      </w:pPr>
+      <w:r>
+        <w:t>When we represent the data this way it reduces the number of values needed to recognize it. This makes the process faster and more error free because this discards the noise in the dataset. It is done by eigenvalue decomposition of a data covariance matrix. Results are usually discussed in form of principle components (how much of each of the k principle components) and loadings (weight).</w:t>
+      </w:r>
+    </w:p>
+    <w:p>
+      <w:pPr>
+        <w:pStyle w:val="heading20"/>
         <w:rPr>
           <w:lang w:val="en-GB"/>
         </w:rPr>
@@ -456,53 +409,25 @@
         <w:rPr>
           <w:lang w:val="en-GB"/>
         </w:rPr>
+        <w:t>.</w:t>
+      </w:r>
+      <w:r>
+        <w:rPr>
+          <w:lang w:val="en-GB"/>
+        </w:rPr>
+        <w:t>2</w:t>
+      </w:r>
+      <w:r>
+        <w:rPr>
+          <w:lang w:val="en-GB"/>
+        </w:rPr>
         <w:t xml:space="preserve">   </w:t>
       </w:r>
       <w:r>
         <w:rPr>
           <w:lang w:val="en-GB"/>
         </w:rPr>
-        <w:t>Problem Definition and Algorithm</w:t>
-      </w:r>
-    </w:p>
-    <w:p>
-      <w:pPr>
-        <w:pStyle w:val="p1a"/>
-        <w:rPr>
-          <w:lang w:val="en-GB"/>
-        </w:rPr>
-      </w:pPr>
-      <w:r>
-        <w:rPr>
-          <w:lang w:val="en-GB"/>
-        </w:rPr>
-        <w:t>This paper tries to implement numerous dimension reduction methods in conjunction with SVM classifier to aid facial recognition process. The dimension reduction methods used are PCA (Principle Component Analysis), ICA (Independent Component Analysis) and NMF (Non-negative Matrix Factoriztaion).</w:t>
-      </w:r>
-    </w:p>
-    <w:p>
-      <w:pPr>
-        <w:pStyle w:val="heading2"/>
-        <w:rPr>
-          <w:lang w:val="en-GB"/>
-        </w:rPr>
-      </w:pPr>
-      <w:r>
-        <w:rPr>
-          <w:lang w:val="en-GB"/>
-        </w:rPr>
-        <w:t>3</w:t>
-      </w:r>
-      <w:r>
-        <w:rPr>
-          <w:lang w:val="en-GB"/>
-        </w:rPr>
-        <w:t xml:space="preserve">.1   </w:t>
-      </w:r>
-      <w:r>
-        <w:rPr>
-          <w:lang w:val="en-GB"/>
-        </w:rPr>
-        <w:t>Principle Component Analysis (PCA)</w:t>
+        <w:t>Independent Component Analysis (ICA)</w:t>
       </w:r>
     </w:p>
     <w:p>
@@ -510,7 +435,7 @@
         <w:ind w:firstLine="0"/>
       </w:pPr>
       <w:r>
-        <w:t xml:space="preserve">This was introduced by Karl Pearson in 1901 and is mostly used for EDA and in predictive models. It is the eigenvector based multivariate analysis and is the simplest in its kind. It is basically reducing the dimensionality of the data in a way that it explains the variation (major features) in the best possible way to make it more understandable. </w:t>
+        <w:t>PCA is about finding correlation and the way that it does this is by maximizing variance, which in turn gives us the ability to reconstruct. ICA on the other hand tries to maximize independence. This when simply put means that it tries to find linear transformation of feature space into new feature space such that each of the individual new features are mutually independent. The new components produced are perpendicular to each other and there is no information loss between moving from observables to independent components.</w:t>
       </w:r>
     </w:p>
     <w:p>
@@ -518,109 +443,7 @@
         <w:ind w:firstLine="0"/>
       </w:pPr>
       <w:r>
-        <w:t>Say there are n*n dimensional images i.e. n</w:t>
-      </w:r>
-      <w:r>
-        <w:rPr>
-          <w:vertAlign w:val="superscript"/>
-        </w:rPr>
-        <w:t>2</w:t>
-      </w:r>
-      <w:r>
-        <w:t xml:space="preserve"> dimensions (pixels). When such a multivariate dataset is visualized as set of coordinates in high dimensional data space, then PCA can provide with the lower dimensional picture (eigen faces) of the object when viewed from its most informative viewpoint.</w:t>
-      </w:r>
-    </w:p>
-    <w:p>
-      <w:pPr>
-        <w:ind w:firstLine="0"/>
-      </w:pPr>
-      <w:r>
-        <w:t>Mathematically by definition PCA is a procedure that converts M correlated into a set of K uncorrelated variables called principal components using orthogonal transformations (where K&lt;=M).</w:t>
-      </w:r>
-    </w:p>
-    <w:p>
-      <w:pPr>
-        <w:ind w:firstLine="0"/>
-      </w:pPr>
-      <w:r>
-        <w:t>Since PCA selects the principle components which show the direction of data and each proceeding component shows less direction and more noise. Hence first few principle components are enough to represent the original data.</w:t>
-      </w:r>
-    </w:p>
-    <w:p>
-      <w:pPr>
-        <w:ind w:firstLine="0"/>
-      </w:pPr>
-      <w:r>
-        <w:t>Once we have found the ‘k’ principle components then image in the dataset or incoming new data can be represented as the linear combination (weighted sum) of k components</w:t>
-      </w:r>
-      <w:r>
-        <w:t>, i.e. W*K (W is a matrix of weight and k is a matrix of eigenfaces).</w:t>
-      </w:r>
-    </w:p>
-    <w:p>
-      <w:pPr>
-        <w:ind w:firstLine="0"/>
-      </w:pPr>
-      <w:r>
-        <w:t>When we represent the data this way it reduces the number of values needed to recognize it. This makes the process faster and more error free because this discards the noise in the dataset. It is done by eigenvalue decomposition of a data covariance matrix. Results are usually discussed in form of principle components (how much of each of the k principle components) and loadings (weight).</w:t>
-      </w:r>
-    </w:p>
-    <w:p>
-      <w:pPr>
-        <w:pStyle w:val="heading2"/>
-        <w:rPr>
-          <w:lang w:val="en-GB"/>
-        </w:rPr>
-      </w:pPr>
-      <w:r>
-        <w:rPr>
-          <w:lang w:val="en-GB"/>
-        </w:rPr>
-        <w:t>3</w:t>
-      </w:r>
-      <w:r>
-        <w:rPr>
-          <w:lang w:val="en-GB"/>
-        </w:rPr>
-        <w:t>.</w:t>
-      </w:r>
-      <w:r>
-        <w:rPr>
-          <w:lang w:val="en-GB"/>
-        </w:rPr>
-        <w:t>2</w:t>
-      </w:r>
-      <w:r>
-        <w:rPr>
-          <w:lang w:val="en-GB"/>
-        </w:rPr>
-        <w:t xml:space="preserve">   </w:t>
-      </w:r>
-      <w:r>
-        <w:rPr>
-          <w:lang w:val="en-GB"/>
-        </w:rPr>
-        <w:t>Independent Component Analysis (ICA)</w:t>
-      </w:r>
-    </w:p>
-    <w:p>
-      <w:pPr>
-        <w:ind w:firstLine="0"/>
-      </w:pPr>
-      <w:r>
-        <w:t>PCA is about finding correlation and the way that it does this is by maximizing variance, which in turn gives us the ability to reconstruct. ICA on the other hand tries to maximize independence. This when simply put means that it tries to find linear transformation of feature space into new feature space such that each of the individual new features are mutually independent. The new components produced are perpendicular to each other and there is no information loss between moving from observables to independent components.</w:t>
-      </w:r>
-    </w:p>
-    <w:p>
-      <w:pPr>
-        <w:ind w:firstLine="0"/>
-      </w:pPr>
-      <w:r>
-        <w:t xml:space="preserve">There are certain hidden variables (independent components) which are random and mutually independent (value of one doesn’t tell us anything about the value of other). Then there are known observable variables which are given rise to by the linear combination of these hidden variables. The job of unobservable learner in this case is </w:t>
-      </w:r>
-      <w:r>
-        <w:lastRenderedPageBreak/>
-        <w:t>to find the hidden variables given the observables (under the assumption that hidden variables are independent of one another).</w:t>
+        <w:t>There are certain hidden variables (independent components) which are random and mutually independent (value of one doesn’t tell us anything about the value of other). Then there are known observable variables which are given rise to by the linear combination of these hidden variables. The job of unobservable learner in this case is to find the hidden variables given the observables (under the assumption that hidden variables are independent of one another).</w:t>
       </w:r>
     </w:p>
     <w:p>
@@ -1035,7 +858,7 @@
     </w:p>
     <w:p>
       <w:pPr>
-        <w:pStyle w:val="heading2"/>
+        <w:pStyle w:val="heading20"/>
         <w:rPr>
           <w:lang w:val="en-GB"/>
         </w:rPr>
@@ -1109,7 +932,11 @@
     </w:p>
     <w:p>
       <w:r>
-        <w:t xml:space="preserve">This problem cannot be solved analytically so it is generally solved numerically. NMF is relatively a new way of reducing dimensionality of our data into a linear combination of bases which in turn is necessary for machine learning algorithms for ease of computation. In the image example it;’s very difficult to consider all the pixels each time the image is handled so it is better to reduce the image into few representative pixels. </w:t>
+        <w:t xml:space="preserve">This problem cannot be solved analytically so it is generally solved numerically. NMF is relatively a new way of reducing dimensionality of our data into a linear combination of bases which in turn is necessary for machine learning algorithms for ease of computation. In the image example it;’s very difficult to consider all the pixels </w:t>
+      </w:r>
+      <w:r>
+        <w:lastRenderedPageBreak/>
+        <w:t xml:space="preserve">each time the image is handled so it is better to reduce the image into few representative pixels. </w:t>
       </w:r>
     </w:p>
     <w:p>
@@ -1129,16 +956,15 @@
     </w:p>
     <w:p>
       <w:pPr>
-        <w:pStyle w:val="heading2"/>
-        <w:rPr>
-          <w:lang w:val="en-GB"/>
-        </w:rPr>
-      </w:pPr>
-      <w:r>
-        <w:rPr>
-          <w:lang w:val="en-GB"/>
-        </w:rPr>
-        <w:lastRenderedPageBreak/>
+        <w:pStyle w:val="heading20"/>
+        <w:rPr>
+          <w:lang w:val="en-GB"/>
+        </w:rPr>
+      </w:pPr>
+      <w:r>
+        <w:rPr>
+          <w:lang w:val="en-GB"/>
+        </w:rPr>
         <w:t>3</w:t>
       </w:r>
       <w:r>
@@ -1202,7 +1028,7 @@
           <w:lang w:val="en-IN"/>
         </w:rPr>
         <w:drawing>
-          <wp:inline distT="0" distB="0" distL="0" distR="0" wp14:anchorId="4FBCA89B" wp14:editId="139D285D">
+          <wp:inline distT="0" distB="0" distL="0" distR="0" wp14:anchorId="03547668" wp14:editId="5A4F2DD9">
             <wp:extent cx="1479550" cy="1066800"/>
             <wp:effectExtent l="0" t="0" r="0" b="0"/>
             <wp:docPr id="1" name="Picture 1" descr="http://www.statsoft.com/textbook/graphics/SVMIntro1.gif"/>
@@ -1309,8 +1135,9 @@
           <w:noProof/>
           <w:lang w:val="en-IN"/>
         </w:rPr>
+        <w:lastRenderedPageBreak/>
         <w:drawing>
-          <wp:inline distT="0" distB="0" distL="0" distR="0" wp14:anchorId="0F223A66" wp14:editId="2F2720E4">
+          <wp:inline distT="0" distB="0" distL="0" distR="0" wp14:anchorId="2A9ED546" wp14:editId="2A689714">
             <wp:extent cx="1270000" cy="1162050"/>
             <wp:effectExtent l="0" t="0" r="0" b="0"/>
             <wp:docPr id="2" name="Picture 2" descr="http://www.statsoft.com/textbook/graphics/SVMIntro2.gif"/>
@@ -1468,7 +1295,7 @@
     </w:p>
     <w:p>
       <w:pPr>
-        <w:pStyle w:val="heading1"/>
+        <w:pStyle w:val="heading10"/>
         <w:rPr>
           <w:lang w:val="en-GB"/>
         </w:rPr>
@@ -1494,7 +1321,7 @@
     </w:p>
     <w:p>
       <w:pPr>
-        <w:pStyle w:val="heading2"/>
+        <w:pStyle w:val="heading20"/>
         <w:rPr>
           <w:lang w:val="en-GB"/>
         </w:rPr>
@@ -1712,11 +1539,12 @@
           <w:noProof/>
           <w:lang w:val="en-GB"/>
         </w:rPr>
+        <w:lastRenderedPageBreak/>
         <w:drawing>
-          <wp:inline distT="0" distB="0" distL="0" distR="0" wp14:anchorId="0B258966" wp14:editId="3A14B4DE">
+          <wp:inline distT="0" distB="0" distL="0" distR="0" wp14:anchorId="09789A09" wp14:editId="72B9EE7C">
             <wp:extent cx="1682750" cy="1676400"/>
             <wp:effectExtent l="0" t="0" r="0" b="0"/>
-            <wp:docPr id="3" name="Picture 3" descr="A picture containing different&#10;&#10;Description automatically generated"/>
+            <wp:docPr id="3" name="Picture 3"/>
             <wp:cNvGraphicFramePr>
               <a:graphicFrameLocks xmlns:a="http://schemas.openxmlformats.org/drawingml/2006/main"/>
             </wp:cNvGraphicFramePr>
@@ -1773,10 +1601,10 @@
           <w:lang w:val="en-GB"/>
         </w:rPr>
         <w:drawing>
-          <wp:inline distT="0" distB="0" distL="0" distR="0" wp14:anchorId="476B85EF" wp14:editId="02FE0123">
+          <wp:inline distT="0" distB="0" distL="0" distR="0" wp14:anchorId="61FEF31F" wp14:editId="0CC1D1A5">
             <wp:extent cx="1676400" cy="1676400"/>
             <wp:effectExtent l="0" t="0" r="0" b="0"/>
-            <wp:docPr id="4" name="Picture 4" descr="A picture containing food&#10;&#10;Description automatically generated"/>
+            <wp:docPr id="4" name="Picture 4"/>
             <wp:cNvGraphicFramePr>
               <a:graphicFrameLocks xmlns:a="http://schemas.openxmlformats.org/drawingml/2006/main"/>
             </wp:cNvGraphicFramePr>
@@ -1849,10 +1677,10 @@
           <w:lang w:val="en-GB"/>
         </w:rPr>
         <w:drawing>
-          <wp:inline distT="0" distB="0" distL="0" distR="0" wp14:anchorId="657E50FD" wp14:editId="39F5D95F">
+          <wp:inline distT="0" distB="0" distL="0" distR="0" wp14:anchorId="02945134" wp14:editId="0EFBFC74">
             <wp:extent cx="1651000" cy="1651000"/>
             <wp:effectExtent l="0" t="0" r="0" b="0"/>
-            <wp:docPr id="5" name="Picture 5" descr="A picture containing different, photo, room&#10;&#10;Description automatically generated"/>
+            <wp:docPr id="5" name="Picture 5"/>
             <wp:cNvGraphicFramePr>
               <a:graphicFrameLocks xmlns:a="http://schemas.openxmlformats.org/drawingml/2006/main"/>
             </wp:cNvGraphicFramePr>
@@ -1951,7 +1779,6 @@
         <w:rPr>
           <w:lang w:val="en-GB"/>
         </w:rPr>
-        <w:lastRenderedPageBreak/>
         <w:t>As expected, it is quite evident that the eigenfaces generated by PCA captures global features like brightness, avg. eigenfaces and that each next eigen face has less information and more noise. ICA in accordance with theory captured various facial elements in each of its eigenfaces captured the localized features like nose, eye selectors etc. NMF also performed as expected and produced sparsely information rich eigenfaces as per it inherent property due to sparsely positively populated decomposed matrices.</w:t>
       </w:r>
     </w:p>
@@ -1983,7 +1810,7 @@
     </w:p>
     <w:p>
       <w:pPr>
-        <w:pStyle w:val="heading2"/>
+        <w:pStyle w:val="heading20"/>
         <w:rPr>
           <w:lang w:val="en-GB"/>
         </w:rPr>
@@ -2070,6 +1897,7 @@
               <w:rPr>
                 <w:lang w:val="en-GB"/>
               </w:rPr>
+              <w:lastRenderedPageBreak/>
               <w:t>Dimensionality Reduction</w:t>
             </w:r>
           </w:p>
@@ -2269,7 +2097,7 @@
           <w:lang w:val="en-GB"/>
         </w:rPr>
         <w:drawing>
-          <wp:inline distT="0" distB="0" distL="0" distR="0" wp14:anchorId="27A0EBBA" wp14:editId="63800CB8">
+          <wp:inline distT="0" distB="0" distL="0" distR="0" wp14:anchorId="7410A955" wp14:editId="3E3D25C1">
             <wp:extent cx="1758950" cy="1790700"/>
             <wp:effectExtent l="0" t="0" r="0" b="0"/>
             <wp:docPr id="6" name="Picture 6"/>
@@ -2329,7 +2157,7 @@
           <w:lang w:val="en-GB"/>
         </w:rPr>
         <w:drawing>
-          <wp:inline distT="0" distB="0" distL="0" distR="0" wp14:anchorId="4274D9FE" wp14:editId="17DBB560">
+          <wp:inline distT="0" distB="0" distL="0" distR="0" wp14:anchorId="4ADE2AF7" wp14:editId="48231501">
             <wp:extent cx="1695450" cy="1803400"/>
             <wp:effectExtent l="0" t="0" r="0" b="0"/>
             <wp:docPr id="7" name="Picture 7" descr="A picture containing photo, text, showing, newspaper&#10;&#10;Description automatically generated"/>
@@ -2429,12 +2257,11 @@
           <w:noProof/>
           <w:lang w:val="en-GB"/>
         </w:rPr>
-        <w:lastRenderedPageBreak/>
         <w:drawing>
-          <wp:inline distT="0" distB="0" distL="0" distR="0" wp14:anchorId="62C9DE04" wp14:editId="75573DDB">
+          <wp:inline distT="0" distB="0" distL="0" distR="0" wp14:anchorId="04E9A7F3" wp14:editId="12DCCDED">
             <wp:extent cx="1714500" cy="1657350"/>
             <wp:effectExtent l="0" t="0" r="0" b="0"/>
-            <wp:docPr id="8" name="Picture 8" descr="A picture containing photo, text, showing, newspaper&#10;&#10;Description automatically generated"/>
+            <wp:docPr id="8" name="Picture 8"/>
             <wp:cNvGraphicFramePr>
               <a:graphicFrameLocks xmlns:a="http://schemas.openxmlformats.org/drawingml/2006/main"/>
             </wp:cNvGraphicFramePr>
@@ -2976,15 +2803,16 @@
     </w:p>
     <w:p>
       <w:pPr>
-        <w:pStyle w:val="heading2"/>
-        <w:rPr>
-          <w:lang w:val="en-GB"/>
-        </w:rPr>
-      </w:pPr>
-      <w:r>
-        <w:rPr>
-          <w:lang w:val="en-GB"/>
-        </w:rPr>
+        <w:pStyle w:val="heading20"/>
+        <w:rPr>
+          <w:lang w:val="en-GB"/>
+        </w:rPr>
+      </w:pPr>
+      <w:r>
+        <w:rPr>
+          <w:lang w:val="en-GB"/>
+        </w:rPr>
+        <w:lastRenderedPageBreak/>
         <w:t>4.3</w:t>
       </w:r>
       <w:r>
@@ -3038,7 +2866,7 @@
     </w:p>
     <w:p>
       <w:pPr>
-        <w:pStyle w:val="heading1"/>
+        <w:pStyle w:val="heading10"/>
         <w:rPr>
           <w:lang w:val="en-GB"/>
         </w:rPr>
@@ -3073,106 +2901,1553 @@
         <w:rPr>
           <w:lang w:val="en-GB"/>
         </w:rPr>
-        <w:t xml:space="preserve">Comparison between PCA, ICA and NMF is complex because of differences in underlying tasks, architectures, ICA algorithms and distance metrics must be </w:t>
-      </w:r>
-      <w:r>
-        <w:rPr>
+        <w:t xml:space="preserve">Comparison between PCA, ICA and NMF is complex because of differences in underlying tasks, architectures, ICA algorithms and distance metrics must be considered. This paper explores the performance of PCA, ICA and NMF based on their accuracy of prediction on training and testing data when used in conjunction with SVM classifier and suggests that PCA and ICA performs equally well rather PCA edges ICA slightly which is in contrast with the literature which say that ICA edges PCA slightly when it comes to facial identity recognition. </w:t>
+      </w:r>
+    </w:p>
+    <w:p>
+      <w:pPr>
+        <w:ind w:firstLine="0"/>
+        <w:rPr>
+          <w:lang w:val="en-GB"/>
+        </w:rPr>
+      </w:pPr>
+      <w:r>
+        <w:rPr>
+          <w:lang w:val="en-GB"/>
+        </w:rPr>
+        <w:t>This paper is limited in its scope because it compares the algorithms only on the basis of prediction accuracy and the time it took for the SVM classifier to be trained on the test data. This can be extended in future by finding the factors which influence the performance of algorithms and the time it takes for the classifiers to be trained on these eigenfaces. Numerous variations of these algorithms which are based on varied architectures (in ICA) and the distance matrices (in PCA) can be considered. These can further be explored and compared based on underlying pattern of the data distribution.</w:t>
+      </w:r>
+    </w:p>
+    <w:p>
+      <w:pPr>
+        <w:pStyle w:val="heading10"/>
+        <w:rPr>
+          <w:lang w:val="en-GB"/>
+        </w:rPr>
+      </w:pPr>
+      <w:r>
+        <w:rPr>
+          <w:lang w:val="en-GB"/>
+        </w:rPr>
+        <w:t>References</w:t>
+      </w:r>
+    </w:p>
+    <w:p>
+      <w:pPr>
+        <w:rPr>
+          <w:sz w:val="18"/>
+          <w:lang w:val="en-GB"/>
+        </w:rPr>
+      </w:pPr>
+      <w:r>
+        <w:rPr>
+          <w:sz w:val="18"/>
+          <w:lang w:val="en-GB"/>
+        </w:rPr>
+        <w:t>[1] K. Baek, B. A. Draper, J. R. Beveridge, and K. She, "PCA vs ICA: A comparison on the FERET data set,"</w:t>
+      </w:r>
+    </w:p>
+    <w:p>
+      <w:pPr>
+        <w:rPr>
+          <w:sz w:val="18"/>
+          <w:lang w:val="en-GB"/>
+        </w:rPr>
+      </w:pPr>
+      <w:r>
+        <w:rPr>
+          <w:sz w:val="18"/>
+          <w:lang w:val="en-GB"/>
+        </w:rPr>
+        <w:t>presented at Joint Conference on Information Sciences, Durham, N.C., 2002.</w:t>
+      </w:r>
+    </w:p>
+    <w:p>
+      <w:pPr>
+        <w:rPr>
+          <w:sz w:val="18"/>
+          <w:lang w:val="en-GB"/>
+        </w:rPr>
+      </w:pPr>
+      <w:r>
+        <w:rPr>
+          <w:sz w:val="18"/>
+          <w:lang w:val="en-GB"/>
+        </w:rPr>
+        <w:t>[2] M. S. Bartlett, Face Image Analysis by Unsupervised Learning: Kluwer Academic, 2001.</w:t>
+      </w:r>
+    </w:p>
+    <w:p>
+      <w:pPr>
+        <w:rPr>
+          <w:sz w:val="18"/>
+          <w:lang w:val="en-GB"/>
+        </w:rPr>
+      </w:pPr>
+      <w:r>
+        <w:rPr>
+          <w:sz w:val="18"/>
+          <w:lang w:val="en-GB"/>
+        </w:rPr>
+        <w:t>[3] M. S. Bartlett, G. Donato, J. R. Movellan, J. C. Hager, P. Ekman, and T. J. Sejnowski, "Image</w:t>
+      </w:r>
+    </w:p>
+    <w:p>
+      <w:pPr>
+        <w:rPr>
+          <w:sz w:val="18"/>
+          <w:lang w:val="en-GB"/>
+        </w:rPr>
+      </w:pPr>
+      <w:r>
+        <w:rPr>
+          <w:sz w:val="18"/>
+          <w:lang w:val="en-GB"/>
+        </w:rPr>
+        <w:t>representations for facial expression coding," in Advances in Neural Information Processing Systems, vol.</w:t>
+      </w:r>
+    </w:p>
+    <w:p>
+      <w:pPr>
+        <w:rPr>
+          <w:sz w:val="18"/>
+          <w:lang w:val="en-GB"/>
+        </w:rPr>
+      </w:pPr>
+      <w:r>
+        <w:rPr>
+          <w:sz w:val="18"/>
+          <w:lang w:val="en-GB"/>
+        </w:rPr>
+        <w:t>12. Cambridge, MA: MIT Press, 2000, pp. 886-892.</w:t>
+      </w:r>
+    </w:p>
+    <w:p>
+      <w:pPr>
+        <w:rPr>
+          <w:sz w:val="18"/>
+          <w:lang w:val="en-GB"/>
+        </w:rPr>
+      </w:pPr>
+      <w:r>
+        <w:rPr>
+          <w:sz w:val="18"/>
+          <w:lang w:val="en-GB"/>
+        </w:rPr>
+        <w:t>[4] M. S. Bartlett, H. M. Lades, and T. J. Sejnowski, "Independent component representations for face</w:t>
+      </w:r>
+    </w:p>
+    <w:p>
+      <w:pPr>
+        <w:rPr>
+          <w:sz w:val="18"/>
+          <w:lang w:val="en-GB"/>
+        </w:rPr>
+      </w:pPr>
+      <w:r>
+        <w:rPr>
+          <w:sz w:val="18"/>
+          <w:lang w:val="en-GB"/>
+        </w:rPr>
+        <w:t>recognition," presented at SPIE Symposium on Electronic Imaging: Science and Technology; Conference</w:t>
+      </w:r>
+    </w:p>
+    <w:p>
+      <w:pPr>
+        <w:rPr>
+          <w:sz w:val="18"/>
+          <w:lang w:val="en-GB"/>
+        </w:rPr>
+      </w:pPr>
+      <w:r>
+        <w:rPr>
+          <w:sz w:val="18"/>
           <w:lang w:val="en-GB"/>
         </w:rPr>
         <w:lastRenderedPageBreak/>
-        <w:t xml:space="preserve">considered. This paper explores the performance of PCA, ICA and NMF based on their accuracy of prediction on training and testing data when used in conjunction with SVM classifier and suggests that PCA and ICA performs equally well rather PCA edges ICA slightly which is in contrast with the literature which say that ICA edges PCA slightly when it comes to facial identity recognition. </w:t>
-      </w:r>
-    </w:p>
-    <w:p>
-      <w:pPr>
-        <w:ind w:firstLine="0"/>
-        <w:rPr>
-          <w:lang w:val="en-GB"/>
-        </w:rPr>
-      </w:pPr>
-      <w:r>
-        <w:rPr>
-          <w:lang w:val="en-GB"/>
-        </w:rPr>
-        <w:t>This paper is limited in its scope because it compares the algorithms only on the basis of prediction accuracy and the time it took for the SVM classifier to be trained on the test data. This can be extended in future by finding the factors which influence the performance of algorithms and the time it takes for the classifiers to be trained on these eigenfaces. Numerous variations of these algorithms which are based on varied architectures (in ICA) and the distance matrices (in PCA) can be considered. These can further be explored and compared based on underlying pattern of the data distribution.</w:t>
-      </w:r>
-    </w:p>
-    <w:p>
-      <w:pPr>
-        <w:pStyle w:val="heading1"/>
-        <w:rPr>
-          <w:lang w:val="en-GB"/>
-        </w:rPr>
-      </w:pPr>
-      <w:r>
-        <w:rPr>
-          <w:lang w:val="en-GB"/>
-        </w:rPr>
-        <w:t>References</w:t>
-      </w:r>
-    </w:p>
-    <w:p>
-      <w:pPr>
-        <w:pStyle w:val="reference"/>
-        <w:rPr>
-          <w:lang w:val="en-GB"/>
-        </w:rPr>
-      </w:pPr>
-      <w:r>
-        <w:rPr>
-          <w:lang w:val="en-GB"/>
-        </w:rPr>
-        <w:t>1. Baldonado, M., Chang, C.-C.K., Gravano, L., Paepcke, A.: The Stanford Digital Library Metadata Architecture. Int. J. Digit. Libr. 1 (1997) 108–121</w:t>
-      </w:r>
-    </w:p>
-    <w:p>
-      <w:pPr>
-        <w:pStyle w:val="reference"/>
-        <w:rPr>
-          <w:lang w:val="en-GB"/>
-        </w:rPr>
-      </w:pPr>
-      <w:r>
-        <w:rPr>
-          <w:lang w:val="en-GB"/>
-        </w:rPr>
-        <w:t>2. Bruce, K.B., Cardelli, L., Pierce, B.C.: Comparing Object Encodings. In: Abadi, M., Ito, T. (eds.): Theoretical Aspects of Computer Software. Lecture Notes in Computer Science, Vol. 1281. Springer-Verlag, Berlin Heidelberg New York (1997) 415–438</w:t>
-      </w:r>
-    </w:p>
-    <w:p>
-      <w:pPr>
-        <w:pStyle w:val="reference"/>
-        <w:rPr>
-          <w:lang w:val="en-GB"/>
-        </w:rPr>
-      </w:pPr>
-      <w:r>
-        <w:rPr>
-          <w:lang w:val="en-GB"/>
-        </w:rPr>
-        <w:t>3. van Leeuwen, J. (ed.): Computer Science Today. Recent Trends and Developments. Lecture Notes in Computer Science, Vol. 1000. Springer-Verlag, Berlin Heidelberg New York (1995)</w:t>
-      </w:r>
-    </w:p>
-    <w:p>
-      <w:pPr>
-        <w:pStyle w:val="reference"/>
-        <w:rPr>
-          <w:lang w:val="en-GB"/>
-        </w:rPr>
-      </w:pPr>
-      <w:r>
-        <w:rPr>
-          <w:lang w:val="en-GB"/>
-        </w:rPr>
-        <w:t>4. Michalewicz, Z.: Genetic Algorithms + Data Structures = Evolution Programs. 3rd edn. Springer-Verlag, Berlin Heidelberg New York (1996)</w:t>
-      </w:r>
-    </w:p>
-    <w:p>
-      <w:pPr>
-        <w:rPr>
-          <w:lang w:val="en-GB"/>
-        </w:rPr>
-      </w:pPr>
+        <w:t>on Human Vision and Electronic Imaging III, San Jose, CA, 1998.</w:t>
+      </w:r>
+    </w:p>
+    <w:p>
+      <w:pPr>
+        <w:rPr>
+          <w:sz w:val="18"/>
+          <w:lang w:val="en-GB"/>
+        </w:rPr>
+      </w:pPr>
+      <w:r>
+        <w:rPr>
+          <w:sz w:val="18"/>
+          <w:lang w:val="en-GB"/>
+        </w:rPr>
+        <w:t>[5] M. S. Bartlett, J. R. Movellan, and T. J. Sejnowski, "Face Recognition by Independent Component</w:t>
+      </w:r>
+    </w:p>
+    <w:p>
+      <w:pPr>
+        <w:rPr>
+          <w:sz w:val="18"/>
+          <w:lang w:val="en-GB"/>
+        </w:rPr>
+      </w:pPr>
+      <w:r>
+        <w:rPr>
+          <w:sz w:val="18"/>
+          <w:lang w:val="en-GB"/>
+        </w:rPr>
+        <w:t>Analysis," IEEE Transaction on Neural Networks, Vol 13, pp. 1450-1464, 2002.</w:t>
+      </w:r>
+    </w:p>
+    <w:p>
+      <w:pPr>
+        <w:rPr>
+          <w:sz w:val="18"/>
+          <w:lang w:val="en-GB"/>
+        </w:rPr>
+      </w:pPr>
+      <w:r>
+        <w:rPr>
+          <w:sz w:val="18"/>
+          <w:lang w:val="en-GB"/>
+        </w:rPr>
+        <w:t>[6] M. S. Bartlett and T. J. Sejnowski, "Viewpoint invariant face recognition using independent component</w:t>
+      </w:r>
+    </w:p>
+    <w:p>
+      <w:pPr>
+        <w:rPr>
+          <w:sz w:val="18"/>
+          <w:lang w:val="en-GB"/>
+        </w:rPr>
+      </w:pPr>
+      <w:r>
+        <w:rPr>
+          <w:sz w:val="18"/>
+          <w:lang w:val="en-GB"/>
+        </w:rPr>
+        <w:t>analysis and attractor networks," in Neural Information Processing Systems - Natural and Synthetic, vol. 9,</w:t>
+      </w:r>
+    </w:p>
+    <w:p>
+      <w:pPr>
+        <w:rPr>
+          <w:sz w:val="18"/>
+          <w:lang w:val="en-GB"/>
+        </w:rPr>
+      </w:pPr>
+      <w:r>
+        <w:rPr>
+          <w:sz w:val="18"/>
+          <w:lang w:val="en-GB"/>
+        </w:rPr>
+        <w:t>M. Mozer, M. Jordan, and T. Petsche, Eds. Cambridge, MA: MIT Press, 1997, pp. 817-823.</w:t>
+      </w:r>
+    </w:p>
+    <w:p>
+      <w:pPr>
+        <w:rPr>
+          <w:sz w:val="18"/>
+          <w:lang w:val="en-GB"/>
+        </w:rPr>
+      </w:pPr>
+      <w:r>
+        <w:rPr>
+          <w:sz w:val="18"/>
+          <w:lang w:val="en-GB"/>
+        </w:rPr>
+        <w:t>[7] P. Belhumeur, J. Hespanha, and D. Kriegman, "Eigenfaces vs. Fisherfaces: Recognition Using Class</w:t>
+      </w:r>
+    </w:p>
+    <w:p>
+      <w:pPr>
+        <w:rPr>
+          <w:sz w:val="18"/>
+          <w:lang w:val="en-GB"/>
+        </w:rPr>
+      </w:pPr>
+      <w:r>
+        <w:rPr>
+          <w:sz w:val="18"/>
+          <w:lang w:val="en-GB"/>
+        </w:rPr>
+        <w:t>Specific Linear Projection," IEEE Transaction on Pattern Analysis and Machine Intelligence, vol. 19, pp.</w:t>
+      </w:r>
+    </w:p>
+    <w:p>
+      <w:pPr>
+        <w:rPr>
+          <w:sz w:val="18"/>
+          <w:lang w:val="en-GB"/>
+        </w:rPr>
+      </w:pPr>
+      <w:r>
+        <w:rPr>
+          <w:sz w:val="18"/>
+          <w:lang w:val="en-GB"/>
+        </w:rPr>
+        <w:t>711-720, 1997.</w:t>
+      </w:r>
+    </w:p>
+    <w:p>
+      <w:pPr>
+        <w:rPr>
+          <w:sz w:val="18"/>
+          <w:lang w:val="en-GB"/>
+        </w:rPr>
+      </w:pPr>
+      <w:r>
+        <w:rPr>
+          <w:sz w:val="18"/>
+          <w:lang w:val="en-GB"/>
+        </w:rPr>
+        <w:t>[8] A. J. Bell and T. J. Sejnowski, "An information-maximization Approach to Blind Separation and Blind</w:t>
+      </w:r>
+    </w:p>
+    <w:p>
+      <w:pPr>
+        <w:rPr>
+          <w:sz w:val="18"/>
+          <w:lang w:val="en-GB"/>
+        </w:rPr>
+      </w:pPr>
+      <w:r>
+        <w:rPr>
+          <w:sz w:val="18"/>
+          <w:lang w:val="en-GB"/>
+        </w:rPr>
+        <w:t>Deconvolution," Neural Computation, vol. 7, pp. 1129-1159, 1995.</w:t>
+      </w:r>
+    </w:p>
+    <w:p>
+      <w:pPr>
+        <w:rPr>
+          <w:sz w:val="18"/>
+          <w:lang w:val="en-GB"/>
+        </w:rPr>
+      </w:pPr>
+      <w:r>
+        <w:rPr>
+          <w:sz w:val="18"/>
+          <w:lang w:val="en-GB"/>
+        </w:rPr>
+        <w:t>[9] A. J. Bell and T. J. Sejnowski, "The 'Independent Components' of Natural Scenes are Edge Filters," Vision</w:t>
+      </w:r>
+    </w:p>
+    <w:p>
+      <w:pPr>
+        <w:rPr>
+          <w:sz w:val="18"/>
+          <w:lang w:val="en-GB"/>
+        </w:rPr>
+      </w:pPr>
+      <w:r>
+        <w:rPr>
+          <w:sz w:val="18"/>
+          <w:lang w:val="en-GB"/>
+        </w:rPr>
+        <w:t>Research, vol. 37, pp. 3327-3338, 1997.</w:t>
+      </w:r>
+    </w:p>
+    <w:p>
+      <w:pPr>
+        <w:rPr>
+          <w:sz w:val="18"/>
+          <w:lang w:val="en-GB"/>
+        </w:rPr>
+      </w:pPr>
+      <w:r>
+        <w:rPr>
+          <w:sz w:val="18"/>
+          <w:lang w:val="en-GB"/>
+        </w:rPr>
+        <w:t>[10] J. R. Beveridge, "The Geometry of LDA and PCA Classifiers Illustrated with 3D Examples.," Colorado</w:t>
+      </w:r>
+    </w:p>
+    <w:p>
+      <w:pPr>
+        <w:rPr>
+          <w:sz w:val="18"/>
+          <w:lang w:val="en-GB"/>
+        </w:rPr>
+      </w:pPr>
+      <w:r>
+        <w:rPr>
+          <w:sz w:val="18"/>
+          <w:lang w:val="en-GB"/>
+        </w:rPr>
+        <w:t>State University, web page 2001.</w:t>
+      </w:r>
+    </w:p>
+    <w:p>
+      <w:pPr>
+        <w:rPr>
+          <w:sz w:val="18"/>
+          <w:lang w:val="en-GB"/>
+        </w:rPr>
+      </w:pPr>
+      <w:r>
+        <w:rPr>
+          <w:sz w:val="18"/>
+          <w:lang w:val="en-GB"/>
+        </w:rPr>
+        <w:t>[11] J. R. Beveridge, K. She, B. A. Draper, and G. H. Givens, "A Nonparametric Statistical Comparison of</w:t>
+      </w:r>
+    </w:p>
+    <w:p>
+      <w:pPr>
+        <w:rPr>
+          <w:sz w:val="18"/>
+          <w:lang w:val="en-GB"/>
+        </w:rPr>
+      </w:pPr>
+      <w:r>
+        <w:rPr>
+          <w:sz w:val="18"/>
+          <w:lang w:val="en-GB"/>
+        </w:rPr>
+        <w:t>Principal Component and Linear Discriminant Subspaces for Face Recognition," presented at IEEE</w:t>
+      </w:r>
+    </w:p>
+    <w:p>
+      <w:pPr>
+        <w:rPr>
+          <w:sz w:val="18"/>
+          <w:lang w:val="en-GB"/>
+        </w:rPr>
+      </w:pPr>
+      <w:r>
+        <w:rPr>
+          <w:sz w:val="18"/>
+          <w:lang w:val="en-GB"/>
+        </w:rPr>
+        <w:t>Conference on Computer Vision and Pattern Recognition, Kauai, HI, 2001.</w:t>
+      </w:r>
+    </w:p>
+    <w:p>
+      <w:pPr>
+        <w:rPr>
+          <w:sz w:val="18"/>
+          <w:lang w:val="en-GB"/>
+        </w:rPr>
+      </w:pPr>
+      <w:r>
+        <w:rPr>
+          <w:sz w:val="18"/>
+          <w:lang w:val="en-GB"/>
+        </w:rPr>
+        <w:t>[12] I. Biederman and P. Kalocsai, "Neurocomputational Bases of Object and Face Recognition," Philosophical</w:t>
+      </w:r>
+    </w:p>
+    <w:p>
+      <w:pPr>
+        <w:rPr>
+          <w:sz w:val="18"/>
+          <w:lang w:val="en-GB"/>
+        </w:rPr>
+      </w:pPr>
+      <w:r>
+        <w:rPr>
+          <w:sz w:val="18"/>
+          <w:lang w:val="en-GB"/>
+        </w:rPr>
+        <w:t>Transactions of the Royal Society: Biological Sciences, vol. 352, pp. 1203-1219, 1997.</w:t>
+      </w:r>
+    </w:p>
+    <w:p>
+      <w:pPr>
+        <w:rPr>
+          <w:sz w:val="18"/>
+          <w:lang w:val="en-GB"/>
+        </w:rPr>
+      </w:pPr>
+      <w:r>
+        <w:rPr>
+          <w:sz w:val="18"/>
+          <w:lang w:val="en-GB"/>
+        </w:rPr>
+        <w:t>[13] W. W. Bledsoe, "The model method in facial recognition," Panoramic Research, Inc., Palo Alto, CA</w:t>
+      </w:r>
+    </w:p>
+    <w:p>
+      <w:pPr>
+        <w:rPr>
+          <w:sz w:val="18"/>
+          <w:lang w:val="en-GB"/>
+        </w:rPr>
+      </w:pPr>
+      <w:r>
+        <w:rPr>
+          <w:sz w:val="18"/>
+          <w:lang w:val="en-GB"/>
+        </w:rPr>
+        <w:t>PRI:15, August 1966.</w:t>
+      </w:r>
+    </w:p>
+    <w:p>
+      <w:pPr>
+        <w:rPr>
+          <w:sz w:val="18"/>
+          <w:lang w:val="en-GB"/>
+        </w:rPr>
+      </w:pPr>
+      <w:r>
+        <w:rPr>
+          <w:sz w:val="18"/>
+          <w:lang w:val="en-GB"/>
+        </w:rPr>
+        <w:t>[14] J.-F. Cardoso, "Infomax and Maximum Likelihood for Source Separation," IEEE Letters on Signal</w:t>
+      </w:r>
+    </w:p>
+    <w:p>
+      <w:pPr>
+        <w:rPr>
+          <w:sz w:val="18"/>
+          <w:lang w:val="en-GB"/>
+        </w:rPr>
+      </w:pPr>
+      <w:r>
+        <w:rPr>
+          <w:sz w:val="18"/>
+          <w:lang w:val="en-GB"/>
+        </w:rPr>
+        <w:t>Processing, vol. 4, pp. 112-114, 1997.</w:t>
+      </w:r>
+    </w:p>
+    <w:p>
+      <w:pPr>
+        <w:rPr>
+          <w:sz w:val="18"/>
+          <w:lang w:val="en-GB"/>
+        </w:rPr>
+      </w:pPr>
+      <w:r>
+        <w:rPr>
+          <w:sz w:val="18"/>
+          <w:lang w:val="en-GB"/>
+        </w:rPr>
+        <w:t>Revised copy</w:t>
+      </w:r>
+    </w:p>
+    <w:p>
+      <w:pPr>
+        <w:rPr>
+          <w:sz w:val="18"/>
+          <w:lang w:val="en-GB"/>
+        </w:rPr>
+      </w:pPr>
+      <w:r>
+        <w:rPr>
+          <w:sz w:val="18"/>
+          <w:lang w:val="en-GB"/>
+        </w:rPr>
+        <w:t>25</w:t>
+      </w:r>
+    </w:p>
+    <w:p>
+      <w:pPr>
+        <w:rPr>
+          <w:sz w:val="18"/>
+          <w:lang w:val="en-GB"/>
+        </w:rPr>
+      </w:pPr>
+      <w:r>
+        <w:rPr>
+          <w:sz w:val="18"/>
+          <w:lang w:val="en-GB"/>
+        </w:rPr>
+        <w:t>[15] X. Chen, L. Gu, S. Z. Li, and H.-J. Zhang, "Learning Representative Local Features for Face Detection,"</w:t>
+      </w:r>
+    </w:p>
+    <w:p>
+      <w:pPr>
+        <w:rPr>
+          <w:sz w:val="18"/>
+          <w:lang w:val="en-GB"/>
+        </w:rPr>
+      </w:pPr>
+      <w:r>
+        <w:rPr>
+          <w:sz w:val="18"/>
+          <w:lang w:val="en-GB"/>
+        </w:rPr>
+        <w:t>presented at IEEE Conference on Computer Vision and Pattern Recognition, Kauai, HI, 2001.</w:t>
+      </w:r>
+    </w:p>
+    <w:p>
+      <w:pPr>
+        <w:rPr>
+          <w:sz w:val="18"/>
+          <w:lang w:val="en-GB"/>
+        </w:rPr>
+      </w:pPr>
+      <w:r>
+        <w:rPr>
+          <w:sz w:val="18"/>
+          <w:lang w:val="en-GB"/>
+        </w:rPr>
+        <w:t>[16] G. W. Cottrell and M. K. Fleming, "Face recognition using unsupervised feature extraction," presented at</w:t>
+      </w:r>
+    </w:p>
+    <w:p>
+      <w:pPr>
+        <w:rPr>
+          <w:sz w:val="18"/>
+          <w:lang w:val="en-GB"/>
+        </w:rPr>
+      </w:pPr>
+      <w:r>
+        <w:rPr>
+          <w:sz w:val="18"/>
+          <w:lang w:val="en-GB"/>
+        </w:rPr>
+        <w:t>International Neural Network Conference, Dordrecht, 1990.</w:t>
+      </w:r>
+    </w:p>
+    <w:p>
+      <w:pPr>
+        <w:rPr>
+          <w:sz w:val="18"/>
+          <w:lang w:val="en-GB"/>
+        </w:rPr>
+      </w:pPr>
+      <w:r>
+        <w:rPr>
+          <w:sz w:val="18"/>
+          <w:lang w:val="en-GB"/>
+        </w:rPr>
+        <w:t>[17] G. Donato, M. S. Bartlett, J. C. Hager, P. Ekman, and T. Sejnowski, "Classifying Facial Actions," IEEE</w:t>
+      </w:r>
+    </w:p>
+    <w:p>
+      <w:pPr>
+        <w:rPr>
+          <w:sz w:val="18"/>
+          <w:lang w:val="en-GB"/>
+        </w:rPr>
+      </w:pPr>
+      <w:r>
+        <w:rPr>
+          <w:sz w:val="18"/>
+          <w:lang w:val="en-GB"/>
+        </w:rPr>
+        <w:t>Transactions on Pattern Analysis and Machine Intelligence, vol. 21, pp. 974-989, 1999.</w:t>
+      </w:r>
+    </w:p>
+    <w:p>
+      <w:pPr>
+        <w:rPr>
+          <w:sz w:val="18"/>
+          <w:lang w:val="en-GB"/>
+        </w:rPr>
+      </w:pPr>
+      <w:r>
+        <w:rPr>
+          <w:sz w:val="18"/>
+          <w:lang w:val="en-GB"/>
+        </w:rPr>
+        <w:t>[18] P. Ekman and W. Friesen, Facial Action Coding System: A Technique for the Measurement of Facial</w:t>
+      </w:r>
+    </w:p>
+    <w:p>
+      <w:pPr>
+        <w:rPr>
+          <w:sz w:val="18"/>
+          <w:lang w:val="en-GB"/>
+        </w:rPr>
+      </w:pPr>
+      <w:r>
+        <w:rPr>
+          <w:sz w:val="18"/>
+          <w:lang w:val="en-GB"/>
+        </w:rPr>
+        <w:t>Movement. Palo Alto, CA: Consulting Psychologists Press, 1978.</w:t>
+      </w:r>
+    </w:p>
+    <w:p>
+      <w:pPr>
+        <w:rPr>
+          <w:sz w:val="18"/>
+          <w:lang w:val="en-GB"/>
+        </w:rPr>
+      </w:pPr>
+      <w:r>
+        <w:rPr>
+          <w:sz w:val="18"/>
+          <w:lang w:val="en-GB"/>
+        </w:rPr>
+        <w:lastRenderedPageBreak/>
+        <w:t>[19] B. J. Frey, A. Colmenarez, and T. S. Huang, "Mixtures of Local Linear Subspaces for Face Recognition,"</w:t>
+      </w:r>
+    </w:p>
+    <w:p>
+      <w:pPr>
+        <w:rPr>
+          <w:sz w:val="18"/>
+          <w:lang w:val="en-GB"/>
+        </w:rPr>
+      </w:pPr>
+      <w:r>
+        <w:rPr>
+          <w:sz w:val="18"/>
+          <w:lang w:val="en-GB"/>
+        </w:rPr>
+        <w:t>presented at IEEE Conference on Computer Vision and Pattern Recognition, Santa Barbara, CA, 1998.</w:t>
+      </w:r>
+    </w:p>
+    <w:p>
+      <w:pPr>
+        <w:rPr>
+          <w:sz w:val="18"/>
+          <w:lang w:val="en-GB"/>
+        </w:rPr>
+      </w:pPr>
+      <w:r>
+        <w:rPr>
+          <w:sz w:val="18"/>
+          <w:lang w:val="en-GB"/>
+        </w:rPr>
+        <w:t>[20] D. Guillamet, M. Bressan, and J. Vitrià, "A Weighted Non-negative Matrix Factorization for Local</w:t>
+      </w:r>
+    </w:p>
+    <w:p>
+      <w:pPr>
+        <w:rPr>
+          <w:sz w:val="18"/>
+          <w:lang w:val="en-GB"/>
+        </w:rPr>
+      </w:pPr>
+      <w:r>
+        <w:rPr>
+          <w:sz w:val="18"/>
+          <w:lang w:val="en-GB"/>
+        </w:rPr>
+        <w:t>Representations," presented at IEEE Conference on Computer Vision and Pattern Recognition, Kauai, HI,</w:t>
+      </w:r>
+    </w:p>
+    <w:p>
+      <w:pPr>
+        <w:rPr>
+          <w:sz w:val="18"/>
+          <w:lang w:val="en-GB"/>
+        </w:rPr>
+      </w:pPr>
+      <w:r>
+        <w:rPr>
+          <w:sz w:val="18"/>
+          <w:lang w:val="en-GB"/>
+        </w:rPr>
+        <w:t>2001.</w:t>
+      </w:r>
+    </w:p>
+    <w:p>
+      <w:pPr>
+        <w:rPr>
+          <w:sz w:val="18"/>
+          <w:lang w:val="en-GB"/>
+        </w:rPr>
+      </w:pPr>
+      <w:r>
+        <w:rPr>
+          <w:sz w:val="18"/>
+          <w:lang w:val="en-GB"/>
+        </w:rPr>
+        <w:t>[21] A. Hyvärinen, "The Fixed-point Algorithm and Maximum Likelihood Estimation for Independent</w:t>
+      </w:r>
+    </w:p>
+    <w:p>
+      <w:pPr>
+        <w:rPr>
+          <w:sz w:val="18"/>
+          <w:lang w:val="en-GB"/>
+        </w:rPr>
+      </w:pPr>
+      <w:r>
+        <w:rPr>
+          <w:sz w:val="18"/>
+          <w:lang w:val="en-GB"/>
+        </w:rPr>
+        <w:t>Component Analysis," Neural Processing Letters, vol. 10, pp. 1-5, 1999.</w:t>
+      </w:r>
+    </w:p>
+    <w:p>
+      <w:pPr>
+        <w:rPr>
+          <w:sz w:val="18"/>
+          <w:lang w:val="en-GB"/>
+        </w:rPr>
+      </w:pPr>
+      <w:r>
+        <w:rPr>
+          <w:sz w:val="18"/>
+          <w:lang w:val="en-GB"/>
+        </w:rPr>
+        <w:t>[22] A. Hyvärinen, J. Karhunen, and E. Oja, Independent Component Analysis. New York: John Wiley &amp; Sons,</w:t>
+      </w:r>
+    </w:p>
+    <w:p>
+      <w:pPr>
+        <w:rPr>
+          <w:sz w:val="18"/>
+          <w:lang w:val="en-GB"/>
+        </w:rPr>
+      </w:pPr>
+      <w:r>
+        <w:rPr>
+          <w:sz w:val="18"/>
+          <w:lang w:val="en-GB"/>
+        </w:rPr>
+        <w:t>2001.</w:t>
+      </w:r>
+    </w:p>
+    <w:p>
+      <w:pPr>
+        <w:rPr>
+          <w:sz w:val="18"/>
+          <w:lang w:val="en-GB"/>
+        </w:rPr>
+      </w:pPr>
+      <w:r>
+        <w:rPr>
+          <w:sz w:val="18"/>
+          <w:lang w:val="en-GB"/>
+        </w:rPr>
+        <w:t>[23] P. Kalocsai, H. Neven, and J. Steffens, "Statistical Analysis of Gabor-filter Representation," presented at</w:t>
+      </w:r>
+    </w:p>
+    <w:p>
+      <w:pPr>
+        <w:rPr>
+          <w:sz w:val="18"/>
+          <w:lang w:val="en-GB"/>
+        </w:rPr>
+      </w:pPr>
+      <w:r>
+        <w:rPr>
+          <w:sz w:val="18"/>
+          <w:lang w:val="en-GB"/>
+        </w:rPr>
+        <w:t>IEEE International Conference on Automatic Face and Gesture Recognition, Nara, Japan, 1998.</w:t>
+      </w:r>
+    </w:p>
+    <w:p>
+      <w:pPr>
+        <w:rPr>
+          <w:sz w:val="18"/>
+          <w:lang w:val="en-GB"/>
+        </w:rPr>
+      </w:pPr>
+      <w:r>
+        <w:rPr>
+          <w:sz w:val="18"/>
+          <w:lang w:val="en-GB"/>
+        </w:rPr>
+        <w:t>[24] N. Kambhatla and T. K. Leen, "Dimension Reduction by Local PCA," Neural Computation, vol. 9, pp.</w:t>
+      </w:r>
+    </w:p>
+    <w:p>
+      <w:pPr>
+        <w:rPr>
+          <w:sz w:val="18"/>
+          <w:lang w:val="en-GB"/>
+        </w:rPr>
+      </w:pPr>
+      <w:r>
+        <w:rPr>
+          <w:sz w:val="18"/>
+          <w:lang w:val="en-GB"/>
+        </w:rPr>
+        <w:t>1493-1516, 1997.</w:t>
+      </w:r>
+    </w:p>
+    <w:p>
+      <w:pPr>
+        <w:rPr>
+          <w:sz w:val="18"/>
+          <w:lang w:val="en-GB"/>
+        </w:rPr>
+      </w:pPr>
+      <w:r>
+        <w:rPr>
+          <w:sz w:val="18"/>
+          <w:lang w:val="en-GB"/>
+        </w:rPr>
+        <w:t>[25] J. Karvanen, J. Eriksson, and V. Koivunen, "Maximum Likelihood Estimation of ICA-model for Wide</w:t>
+      </w:r>
+    </w:p>
+    <w:p>
+      <w:pPr>
+        <w:rPr>
+          <w:sz w:val="18"/>
+          <w:lang w:val="en-GB"/>
+        </w:rPr>
+      </w:pPr>
+      <w:r>
+        <w:rPr>
+          <w:sz w:val="18"/>
+          <w:lang w:val="en-GB"/>
+        </w:rPr>
+        <w:t>Class of Source Distributions," presented at Neural Networks in Signal Processing, Sydney, 2000.</w:t>
+      </w:r>
+    </w:p>
+    <w:p>
+      <w:pPr>
+        <w:rPr>
+          <w:sz w:val="18"/>
+          <w:lang w:val="en-GB"/>
+        </w:rPr>
+      </w:pPr>
+      <w:r>
+        <w:rPr>
+          <w:sz w:val="18"/>
+          <w:lang w:val="en-GB"/>
+        </w:rPr>
+        <w:t>[26] M. Kirby and L. Sirovich, "Application of the Karhunen-Loeve Procedure for the Characterization of</w:t>
+      </w:r>
+    </w:p>
+    <w:p>
+      <w:pPr>
+        <w:rPr>
+          <w:sz w:val="18"/>
+          <w:lang w:val="en-GB"/>
+        </w:rPr>
+      </w:pPr>
+      <w:r>
+        <w:rPr>
+          <w:sz w:val="18"/>
+          <w:lang w:val="en-GB"/>
+        </w:rPr>
+        <w:t>Human Faces," IEEE Transactions on Pattern Analysis and Machine Intelligence, vol. 12, pp. 103-107,</w:t>
+      </w:r>
+    </w:p>
+    <w:p>
+      <w:pPr>
+        <w:rPr>
+          <w:sz w:val="18"/>
+          <w:lang w:val="en-GB"/>
+        </w:rPr>
+      </w:pPr>
+      <w:r>
+        <w:rPr>
+          <w:sz w:val="18"/>
+          <w:lang w:val="en-GB"/>
+        </w:rPr>
+        <w:t>1990.</w:t>
+      </w:r>
+    </w:p>
+    <w:p>
+      <w:pPr>
+        <w:rPr>
+          <w:sz w:val="18"/>
+          <w:lang w:val="en-GB"/>
+        </w:rPr>
+      </w:pPr>
+      <w:r>
+        <w:rPr>
+          <w:sz w:val="18"/>
+          <w:lang w:val="en-GB"/>
+        </w:rPr>
+        <w:t>[27] D. D. Lee and H. S. Seung, "Learning the parts of objects by non-negative matrix factorization," Nature,</w:t>
+      </w:r>
+    </w:p>
+    <w:p>
+      <w:pPr>
+        <w:rPr>
+          <w:sz w:val="18"/>
+          <w:lang w:val="en-GB"/>
+        </w:rPr>
+      </w:pPr>
+      <w:r>
+        <w:rPr>
+          <w:sz w:val="18"/>
+          <w:lang w:val="en-GB"/>
+        </w:rPr>
+        <w:t>vol. 401, pp. 788-791, 1999.</w:t>
+      </w:r>
+    </w:p>
+    <w:p>
+      <w:pPr>
+        <w:rPr>
+          <w:sz w:val="18"/>
+          <w:lang w:val="en-GB"/>
+        </w:rPr>
+      </w:pPr>
+      <w:r>
+        <w:rPr>
+          <w:sz w:val="18"/>
+          <w:lang w:val="en-GB"/>
+        </w:rPr>
+        <w:t>[28] T.-W. Lee, T. Wachtler, and T. J. Sejnowski, "Color oppency is an efficient representation of spectral</w:t>
+      </w:r>
+    </w:p>
+    <w:p>
+      <w:pPr>
+        <w:rPr>
+          <w:sz w:val="18"/>
+          <w:lang w:val="en-GB"/>
+        </w:rPr>
+      </w:pPr>
+      <w:r>
+        <w:rPr>
+          <w:sz w:val="18"/>
+          <w:lang w:val="en-GB"/>
+        </w:rPr>
+        <w:t>properties in natural scenes," Vision Research, vol. 42, pp. 2095-2103, 2002.</w:t>
+      </w:r>
+    </w:p>
+    <w:p>
+      <w:pPr>
+        <w:rPr>
+          <w:sz w:val="18"/>
+          <w:lang w:val="en-GB"/>
+        </w:rPr>
+      </w:pPr>
+      <w:r>
+        <w:rPr>
+          <w:sz w:val="18"/>
+          <w:lang w:val="en-GB"/>
+        </w:rPr>
+        <w:t>[29] S. Z. Li, X. Hou, H. Zhang, and Q. Cheng, "Learning Spatially Localized, Parts-Based Representation,"</w:t>
+      </w:r>
+    </w:p>
+    <w:p>
+      <w:pPr>
+        <w:rPr>
+          <w:sz w:val="18"/>
+          <w:lang w:val="en-GB"/>
+        </w:rPr>
+      </w:pPr>
+      <w:r>
+        <w:rPr>
+          <w:sz w:val="18"/>
+          <w:lang w:val="en-GB"/>
+        </w:rPr>
+        <w:t>presented at IEEE Conference on Computer Vision and Pattern Recognition, Kauai, HI, 2001.</w:t>
+      </w:r>
+    </w:p>
+    <w:p>
+      <w:pPr>
+        <w:rPr>
+          <w:sz w:val="18"/>
+          <w:lang w:val="en-GB"/>
+        </w:rPr>
+      </w:pPr>
+      <w:r>
+        <w:rPr>
+          <w:sz w:val="18"/>
+          <w:lang w:val="en-GB"/>
+        </w:rPr>
+        <w:t>[30] C. Liu and H. Wechsler, "Comparative Assessment of Independent Component Analysis (ICA) for Face</w:t>
+      </w:r>
+    </w:p>
+    <w:p>
+      <w:pPr>
+        <w:rPr>
+          <w:sz w:val="18"/>
+          <w:lang w:val="en-GB"/>
+        </w:rPr>
+      </w:pPr>
+      <w:r>
+        <w:rPr>
+          <w:sz w:val="18"/>
+          <w:lang w:val="en-GB"/>
+        </w:rPr>
+        <w:t>Recognition," presented at International Conference on Audio and Video Based Biometric Person</w:t>
+      </w:r>
+    </w:p>
+    <w:p>
+      <w:pPr>
+        <w:rPr>
+          <w:sz w:val="18"/>
+          <w:lang w:val="en-GB"/>
+        </w:rPr>
+      </w:pPr>
+      <w:r>
+        <w:rPr>
+          <w:sz w:val="18"/>
+          <w:lang w:val="en-GB"/>
+        </w:rPr>
+        <w:t>Authentication, Washington, D.C., 1999.</w:t>
+      </w:r>
+    </w:p>
+    <w:p>
+      <w:pPr>
+        <w:rPr>
+          <w:sz w:val="18"/>
+          <w:lang w:val="en-GB"/>
+        </w:rPr>
+      </w:pPr>
+      <w:r>
+        <w:rPr>
+          <w:sz w:val="18"/>
+          <w:lang w:val="en-GB"/>
+        </w:rPr>
+        <w:t>[31] A. M. Martinez and A. C. Kak, "PCA versus LDA," IEEE Transactions on Pattern Analysis and Machine</w:t>
+      </w:r>
+    </w:p>
+    <w:p>
+      <w:pPr>
+        <w:rPr>
+          <w:sz w:val="18"/>
+          <w:lang w:val="en-GB"/>
+        </w:rPr>
+      </w:pPr>
+      <w:r>
+        <w:rPr>
+          <w:sz w:val="18"/>
+          <w:lang w:val="en-GB"/>
+        </w:rPr>
+        <w:t>Intelligence, vol. 23, pp. 228-233, 2001.</w:t>
+      </w:r>
+    </w:p>
+    <w:p>
+      <w:pPr>
+        <w:rPr>
+          <w:sz w:val="18"/>
+          <w:lang w:val="en-GB"/>
+        </w:rPr>
+      </w:pPr>
+      <w:r>
+        <w:rPr>
+          <w:sz w:val="18"/>
+          <w:lang w:val="en-GB"/>
+        </w:rPr>
+        <w:t>[32] B. Moghaddam, "Principal Manifolds and Bayesian Subspaces for Visual Recognition," presented at</w:t>
+      </w:r>
+    </w:p>
+    <w:p>
+      <w:pPr>
+        <w:rPr>
+          <w:sz w:val="18"/>
+          <w:lang w:val="en-GB"/>
+        </w:rPr>
+      </w:pPr>
+      <w:r>
+        <w:rPr>
+          <w:sz w:val="18"/>
+          <w:lang w:val="en-GB"/>
+        </w:rPr>
+        <w:t>International Conference on Computer Vision, Corfu, Greece, 1999.</w:t>
+      </w:r>
+    </w:p>
+    <w:p>
+      <w:pPr>
+        <w:rPr>
+          <w:sz w:val="18"/>
+          <w:lang w:val="en-GB"/>
+        </w:rPr>
+      </w:pPr>
+      <w:r>
+        <w:rPr>
+          <w:sz w:val="18"/>
+          <w:lang w:val="en-GB"/>
+        </w:rPr>
+        <w:lastRenderedPageBreak/>
+        <w:t>[33] B. Moghaddam and A. Pentland, "Beyond Eigenfaces: Probabilistic Matching for Face Recognition,"</w:t>
+      </w:r>
+    </w:p>
+    <w:p>
+      <w:pPr>
+        <w:rPr>
+          <w:sz w:val="18"/>
+          <w:lang w:val="en-GB"/>
+        </w:rPr>
+      </w:pPr>
+      <w:r>
+        <w:rPr>
+          <w:sz w:val="18"/>
+          <w:lang w:val="en-GB"/>
+        </w:rPr>
+        <w:t>presented at International Conference on Automatic Face and Gesture Recognition, Nara, Japan, 1998.</w:t>
+      </w:r>
+    </w:p>
+    <w:p>
+      <w:pPr>
+        <w:rPr>
+          <w:sz w:val="18"/>
+          <w:lang w:val="en-GB"/>
+        </w:rPr>
+      </w:pPr>
+      <w:r>
+        <w:rPr>
+          <w:sz w:val="18"/>
+          <w:lang w:val="en-GB"/>
+        </w:rPr>
+        <w:t>[34] H. Moon and J. Phillips, "Analysis of PCA-based Face Recognition Algorithms," in Empirical Evaluation</w:t>
+      </w:r>
+    </w:p>
+    <w:p>
+      <w:pPr>
+        <w:rPr>
+          <w:sz w:val="18"/>
+          <w:lang w:val="en-GB"/>
+        </w:rPr>
+      </w:pPr>
+      <w:r>
+        <w:rPr>
+          <w:sz w:val="18"/>
+          <w:lang w:val="en-GB"/>
+        </w:rPr>
+        <w:t>Techniques in Computer Vision, K. Boyer and J. Phillips, Eds. Los Alamitos, CA: IEEE Computer Society</w:t>
+      </w:r>
+    </w:p>
+    <w:p>
+      <w:pPr>
+        <w:rPr>
+          <w:sz w:val="18"/>
+          <w:lang w:val="en-GB"/>
+        </w:rPr>
+      </w:pPr>
+      <w:r>
+        <w:rPr>
+          <w:sz w:val="18"/>
+          <w:lang w:val="en-GB"/>
+        </w:rPr>
+        <w:t>Press, 1998.</w:t>
+      </w:r>
+    </w:p>
+    <w:p>
+      <w:pPr>
+        <w:rPr>
+          <w:sz w:val="18"/>
+          <w:lang w:val="en-GB"/>
+        </w:rPr>
+      </w:pPr>
+      <w:r>
+        <w:rPr>
+          <w:sz w:val="18"/>
+          <w:lang w:val="en-GB"/>
+        </w:rPr>
+        <w:t>[35] P. J. Phillips, H. Moon, S. A. Rizvi, and P. J. Rauss, "The FERET Evaluation Methodology for FaceRecognition Algorithms," IEEE Transactions on Pattern Analysis and Machine Intelligence, vol. 22, pp.</w:t>
+      </w:r>
+    </w:p>
+    <w:p>
+      <w:pPr>
+        <w:rPr>
+          <w:sz w:val="18"/>
+          <w:lang w:val="en-GB"/>
+        </w:rPr>
+      </w:pPr>
+      <w:r>
+        <w:rPr>
+          <w:sz w:val="18"/>
+          <w:lang w:val="en-GB"/>
+        </w:rPr>
+        <w:t>1090-1104, 2000.</w:t>
+      </w:r>
+    </w:p>
+    <w:p>
+      <w:pPr>
+        <w:rPr>
+          <w:sz w:val="18"/>
+          <w:lang w:val="en-GB"/>
+        </w:rPr>
+      </w:pPr>
+      <w:r>
+        <w:rPr>
+          <w:sz w:val="18"/>
+          <w:lang w:val="en-GB"/>
+        </w:rPr>
+        <w:t>[36] L. Sirovich and M. Kirby, "A Low-dimensional Procedure for the Characterization of Human Faces,"</w:t>
+      </w:r>
+    </w:p>
+    <w:p>
+      <w:pPr>
+        <w:rPr>
+          <w:sz w:val="18"/>
+          <w:lang w:val="en-GB"/>
+        </w:rPr>
+      </w:pPr>
+      <w:r>
+        <w:rPr>
+          <w:sz w:val="18"/>
+          <w:lang w:val="en-GB"/>
+        </w:rPr>
+        <w:t>Journal of the Optical Society of America, vol. 4, pp. 519-524, 1987.</w:t>
+      </w:r>
+    </w:p>
+    <w:p>
+      <w:pPr>
+        <w:rPr>
+          <w:sz w:val="18"/>
+          <w:lang w:val="en-GB"/>
+        </w:rPr>
+      </w:pPr>
+      <w:r>
+        <w:rPr>
+          <w:sz w:val="18"/>
+          <w:lang w:val="en-GB"/>
+        </w:rPr>
+        <w:t>[37] D. Socolinsky and A. Selinger, "A Comparative Analysis of Face Recognition Performance with Visible</w:t>
+      </w:r>
+    </w:p>
+    <w:p>
+      <w:pPr>
+        <w:rPr>
+          <w:sz w:val="18"/>
+          <w:lang w:val="en-GB"/>
+        </w:rPr>
+      </w:pPr>
+      <w:r>
+        <w:rPr>
+          <w:sz w:val="18"/>
+          <w:lang w:val="en-GB"/>
+        </w:rPr>
+        <w:t>and Thermal Infrared Imagery," presented at International Conference on Pattern Recognition, Quebec</w:t>
+      </w:r>
+    </w:p>
+    <w:p>
+      <w:pPr>
+        <w:rPr>
+          <w:sz w:val="18"/>
+          <w:lang w:val="en-GB"/>
+        </w:rPr>
+      </w:pPr>
+      <w:r>
+        <w:rPr>
+          <w:sz w:val="18"/>
+          <w:lang w:val="en-GB"/>
+        </w:rPr>
+        <w:t>City, 2002.</w:t>
+      </w:r>
+    </w:p>
+    <w:p>
+      <w:pPr>
+        <w:rPr>
+          <w:sz w:val="18"/>
+          <w:lang w:val="en-GB"/>
+        </w:rPr>
+      </w:pPr>
+      <w:r>
+        <w:rPr>
+          <w:sz w:val="18"/>
+          <w:lang w:val="en-GB"/>
+        </w:rPr>
+        <w:t>[38] D. Swets and J. Weng, "Using Discriminant Eigenfeatures for Image Retrieval," IEEE Transactions on</w:t>
+      </w:r>
+    </w:p>
+    <w:p>
+      <w:pPr>
+        <w:rPr>
+          <w:sz w:val="18"/>
+          <w:lang w:val="en-GB"/>
+        </w:rPr>
+      </w:pPr>
+      <w:r>
+        <w:rPr>
+          <w:sz w:val="18"/>
+          <w:lang w:val="en-GB"/>
+        </w:rPr>
+        <w:t>Pattern Analysis and Machine Intelligence, vol. 18, pp. 831-836, 1996.</w:t>
+      </w:r>
+    </w:p>
+    <w:p>
+      <w:pPr>
+        <w:rPr>
+          <w:sz w:val="18"/>
+          <w:lang w:val="en-GB"/>
+        </w:rPr>
+      </w:pPr>
+      <w:r>
+        <w:rPr>
+          <w:sz w:val="18"/>
+          <w:lang w:val="en-GB"/>
+        </w:rPr>
+        <w:t>[39] M. E. Tipping and C. M. Bishop, "Mixtures of Probabilistic Principal Component Analysers," Neural</w:t>
+      </w:r>
+    </w:p>
+    <w:p>
+      <w:pPr>
+        <w:rPr>
+          <w:sz w:val="18"/>
+          <w:lang w:val="en-GB"/>
+        </w:rPr>
+      </w:pPr>
+      <w:r>
+        <w:rPr>
+          <w:sz w:val="18"/>
+          <w:lang w:val="en-GB"/>
+        </w:rPr>
+        <w:t>Computation, vol. 11, pp. 443-482, 1999.</w:t>
+      </w:r>
+    </w:p>
+    <w:p>
+      <w:pPr>
+        <w:rPr>
+          <w:sz w:val="18"/>
+          <w:lang w:val="en-GB"/>
+        </w:rPr>
+      </w:pPr>
+      <w:r>
+        <w:rPr>
+          <w:sz w:val="18"/>
+          <w:lang w:val="en-GB"/>
+        </w:rPr>
+        <w:t>Revised copy</w:t>
+      </w:r>
+    </w:p>
+    <w:p>
+      <w:pPr>
+        <w:rPr>
+          <w:sz w:val="18"/>
+          <w:lang w:val="en-GB"/>
+        </w:rPr>
+      </w:pPr>
+      <w:r>
+        <w:rPr>
+          <w:sz w:val="18"/>
+          <w:lang w:val="en-GB"/>
+        </w:rPr>
+        <w:t>26</w:t>
+      </w:r>
+    </w:p>
+    <w:p>
+      <w:pPr>
+        <w:rPr>
+          <w:sz w:val="18"/>
+          <w:lang w:val="en-GB"/>
+        </w:rPr>
+      </w:pPr>
+      <w:r>
+        <w:rPr>
+          <w:sz w:val="18"/>
+          <w:lang w:val="en-GB"/>
+        </w:rPr>
+        <w:t>[40] M. Turk and A. Pentland, "Eigenfaces for Recognition," Journal of Cognitive Neuroscience, vol. 3, pp. 71-</w:t>
+      </w:r>
+    </w:p>
+    <w:p>
+      <w:pPr>
+        <w:rPr>
+          <w:sz w:val="18"/>
+          <w:lang w:val="en-GB"/>
+        </w:rPr>
+      </w:pPr>
+      <w:r>
+        <w:rPr>
+          <w:sz w:val="18"/>
+          <w:lang w:val="en-GB"/>
+        </w:rPr>
+        <w:t>86, 1991.</w:t>
+      </w:r>
+    </w:p>
+    <w:p>
+      <w:pPr>
+        <w:rPr>
+          <w:sz w:val="18"/>
+          <w:lang w:val="en-GB"/>
+        </w:rPr>
+      </w:pPr>
+      <w:r>
+        <w:rPr>
+          <w:sz w:val="18"/>
+          <w:lang w:val="en-GB"/>
+        </w:rPr>
+        <w:t>[41] P. C. Yuen and J. H. Lai, "Independent Component Analysis of Face Images," presented at IEEE Workshop</w:t>
+      </w:r>
+    </w:p>
+    <w:p>
+      <w:pPr>
+        <w:rPr>
+          <w:sz w:val="18"/>
+          <w:lang w:val="en-GB"/>
+        </w:rPr>
+      </w:pPr>
+      <w:r>
+        <w:rPr>
+          <w:sz w:val="18"/>
+          <w:lang w:val="en-GB"/>
+        </w:rPr>
+        <w:t>on Biologically Motivated Computer Vision, Seoul, 2000.</w:t>
+      </w:r>
+    </w:p>
+    <w:p>
+      <w:pPr>
+        <w:rPr>
+          <w:sz w:val="18"/>
+          <w:lang w:val="en-GB"/>
+        </w:rPr>
+      </w:pPr>
+      <w:r>
+        <w:rPr>
+          <w:sz w:val="18"/>
+          <w:lang w:val="en-GB"/>
+        </w:rPr>
+        <w:t>[42] M. Zibulevsky and B. A. Pearlmutter, "Blind Separation of Sources with Sparse Representation in a Given</w:t>
+      </w:r>
+    </w:p>
+    <w:p>
+      <w:pPr>
+        <w:rPr>
+          <w:sz w:val="18"/>
+          <w:lang w:val="en-GB"/>
+        </w:rPr>
+      </w:pPr>
+      <w:r>
+        <w:rPr>
+          <w:sz w:val="18"/>
+          <w:lang w:val="en-GB"/>
+        </w:rPr>
+        <w:t>Signal Dictionary," presented at International Workshop on Independent Component Analysis and Blind</w:t>
+      </w:r>
+    </w:p>
+    <w:p>
+      <w:pPr>
+        <w:rPr>
+          <w:sz w:val="18"/>
+          <w:lang w:val="en-GB"/>
+        </w:rPr>
+      </w:pPr>
+      <w:r>
+        <w:rPr>
+          <w:sz w:val="18"/>
+          <w:lang w:val="en-GB"/>
+        </w:rPr>
+        <w:t>Source Separation, Helsinki, 2000.</w:t>
+      </w:r>
+    </w:p>
+    <w:p>
+      <w:pPr>
+        <w:rPr>
+          <w:sz w:val="18"/>
+          <w:lang w:val="en-GB"/>
+        </w:rPr>
+      </w:pPr>
+      <w:r>
+        <w:rPr>
+          <w:sz w:val="18"/>
+          <w:lang w:val="en-GB"/>
+        </w:rPr>
+        <w:t>[43] A. Ziehe, G. Nolte, T. Sander, K.-R. Müller, and G. Curio, "A Comparison of ICA-based Artifact</w:t>
+      </w:r>
+    </w:p>
+    <w:p>
+      <w:pPr>
+        <w:rPr>
+          <w:sz w:val="18"/>
+          <w:lang w:val="en-GB"/>
+        </w:rPr>
+      </w:pPr>
+      <w:r>
+        <w:rPr>
+          <w:sz w:val="18"/>
+          <w:lang w:val="en-GB"/>
+        </w:rPr>
+        <w:t>Reduction Methods for MEG," presented at 12th International Conference on Biomagnetism, Espoo,</w:t>
+      </w:r>
+    </w:p>
+    <w:p>
+      <w:pPr>
+        <w:rPr>
+          <w:lang w:val="en-GB"/>
+        </w:rPr>
+      </w:pPr>
+      <w:r>
+        <w:rPr>
+          <w:sz w:val="18"/>
+          <w:lang w:val="en-GB"/>
+        </w:rPr>
+        <w:t>Finland, 2000</w:t>
+      </w:r>
     </w:p>
     <w:p/>
     <w:sectPr>
@@ -3189,6 +4464,86 @@
 <file path=word/numbering.xml><?xml version="1.0" encoding="utf-8"?>
 <w:numbering xmlns:wpc="http://schemas.microsoft.com/office/word/2010/wordprocessingCanvas" xmlns:cx="http://schemas.microsoft.com/office/drawing/2014/chartex" xmlns:cx1="http://schemas.microsoft.com/office/drawing/2015/9/8/chartex" xmlns:cx2="http://schemas.microsoft.com/office/drawing/2015/10/21/chartex" xmlns:cx3="http://schemas.microsoft.com/office/drawing/2016/5/9/chartex" xmlns:cx4="http://schemas.microsoft.com/office/drawing/2016/5/10/chartex" xmlns:cx5="http://schemas.microsoft.com/office/drawing/2016/5/11/chartex" xmlns:cx6="http://schemas.microsoft.com/office/drawing/2016/5/12/chartex" xmlns:cx7="http://schemas.microsoft.com/office/drawing/2016/5/13/chartex" xmlns:cx8="http://schemas.microsoft.com/office/drawing/2016/5/14/chartex" xmlns:mc="http://schemas.openxmlformats.org/markup-compatibility/2006" xmlns:aink="http://schemas.microsoft.com/office/drawing/2016/ink" xmlns:am3d="http://schemas.microsoft.com/office/drawing/2017/model3d" xmlns:o="urn:schemas-microsoft-com:office:office" xmlns:r="http://schemas.openxmlformats.org/officeDocument/2006/relationships" xmlns:m="http://schemas.openxmlformats.org/officeDocument/2006/math" xmlns:v="urn:schemas-microsoft-com:vml" xmlns:wp14="http://schemas.microsoft.com/office/word/2010/wordprocessingDrawing" xmlns:wp="http://schemas.openxmlformats.org/drawingml/2006/wordprocessingDrawing" xmlns:w10="urn:schemas-microsoft-com:office:word" xmlns:w="http://schemas.openxmlformats.org/wordprocessingml/2006/main" xmlns:w14="http://schemas.microsoft.com/office/word/2010/wordml" xmlns:w15="http://schemas.microsoft.com/office/word/2012/wordml" xmlns:w16cex="http://schemas.microsoft.com/office/word/2018/wordml/cex" xmlns:w16cid="http://schemas.microsoft.com/office/word/2016/wordml/cid" xmlns:w16="http://schemas.microsoft.com/office/word/2018/wordml" xmlns:w16se="http://schemas.microsoft.com/office/word/2015/wordml/symex" xmlns:wpg="http://schemas.microsoft.com/office/word/2010/wordprocessingGroup" xmlns:wpi="http://schemas.microsoft.com/office/word/2010/wordprocessingInk" xmlns:wne="http://schemas.microsoft.com/office/word/2006/wordml" xmlns:wps="http://schemas.microsoft.com/office/word/2010/wordprocessingShape" mc:Ignorable="w14 w15 w16se w16cid w16 w16cex wp14">
   <w:abstractNum w:abstractNumId="0" w15:restartNumberingAfterBreak="0">
+    <w:nsid w:val="FFFFFFFB"/>
+    <w:multiLevelType w:val="multilevel"/>
+    <w:tmpl w:val="0FE4D956"/>
+    <w:lvl w:ilvl="0">
+      <w:numFmt w:val="none"/>
+      <w:lvlText w:val=""/>
+      <w:lvlJc w:val="left"/>
+    </w:lvl>
+    <w:lvl w:ilvl="1">
+      <w:numFmt w:val="none"/>
+      <w:lvlText w:val=""/>
+      <w:lvlJc w:val="left"/>
+    </w:lvl>
+    <w:lvl w:ilvl="2">
+      <w:numFmt w:val="none"/>
+      <w:lvlText w:val=""/>
+      <w:lvlJc w:val="left"/>
+    </w:lvl>
+    <w:lvl w:ilvl="3">
+      <w:numFmt w:val="decimal"/>
+      <w:pStyle w:val="Heading4"/>
+      <w:lvlText w:val="%4"/>
+      <w:legacy w:legacy="1" w:legacySpace="0" w:legacyIndent="0"/>
+      <w:lvlJc w:val="left"/>
+      <w:rPr>
+        <w:rFonts w:ascii="Tms Rmn" w:hAnsi="Tms Rmn" w:hint="default"/>
+      </w:rPr>
+    </w:lvl>
+    <w:lvl w:ilvl="4">
+      <w:numFmt w:val="decimal"/>
+      <w:pStyle w:val="Heading5"/>
+      <w:lvlText w:val="%5"/>
+      <w:legacy w:legacy="1" w:legacySpace="0" w:legacyIndent="0"/>
+      <w:lvlJc w:val="left"/>
+      <w:rPr>
+        <w:rFonts w:ascii="Tms Rmn" w:hAnsi="Tms Rmn" w:hint="default"/>
+      </w:rPr>
+    </w:lvl>
+    <w:lvl w:ilvl="5">
+      <w:numFmt w:val="decimal"/>
+      <w:pStyle w:val="Heading6"/>
+      <w:lvlText w:val="%6"/>
+      <w:legacy w:legacy="1" w:legacySpace="0" w:legacyIndent="0"/>
+      <w:lvlJc w:val="left"/>
+      <w:rPr>
+        <w:rFonts w:ascii="Tms Rmn" w:hAnsi="Tms Rmn" w:hint="default"/>
+      </w:rPr>
+    </w:lvl>
+    <w:lvl w:ilvl="6">
+      <w:numFmt w:val="decimal"/>
+      <w:pStyle w:val="Heading7"/>
+      <w:lvlText w:val="%7"/>
+      <w:legacy w:legacy="1" w:legacySpace="0" w:legacyIndent="0"/>
+      <w:lvlJc w:val="left"/>
+      <w:rPr>
+        <w:rFonts w:ascii="Tms Rmn" w:hAnsi="Tms Rmn" w:hint="default"/>
+      </w:rPr>
+    </w:lvl>
+    <w:lvl w:ilvl="7">
+      <w:numFmt w:val="decimal"/>
+      <w:pStyle w:val="Heading8"/>
+      <w:lvlText w:val="%8"/>
+      <w:legacy w:legacy="1" w:legacySpace="0" w:legacyIndent="0"/>
+      <w:lvlJc w:val="left"/>
+      <w:rPr>
+        <w:rFonts w:ascii="Tms Rmn" w:hAnsi="Tms Rmn" w:hint="default"/>
+      </w:rPr>
+    </w:lvl>
+    <w:lvl w:ilvl="8">
+      <w:numFmt w:val="decimal"/>
+      <w:pStyle w:val="Heading9"/>
+      <w:lvlText w:val="%9"/>
+      <w:legacy w:legacy="1" w:legacySpace="0" w:legacyIndent="0"/>
+      <w:lvlJc w:val="left"/>
+      <w:rPr>
+        <w:rFonts w:ascii="Tms Rmn" w:hAnsi="Tms Rmn" w:hint="default"/>
+      </w:rPr>
+    </w:lvl>
+  </w:abstractNum>
+  <w:abstractNum w:abstractNumId="1" w15:restartNumberingAfterBreak="0">
     <w:nsid w:val="03312BCE"/>
     <w:multiLevelType w:val="hybridMultilevel"/>
     <w:tmpl w:val="70749328"/>
@@ -3301,7 +4656,566 @@
       </w:rPr>
     </w:lvl>
   </w:abstractNum>
-  <w:abstractNum w:abstractNumId="1" w15:restartNumberingAfterBreak="0">
+  <w:abstractNum w:abstractNumId="2" w15:restartNumberingAfterBreak="0">
+    <w:nsid w:val="26677B5A"/>
+    <w:multiLevelType w:val="hybridMultilevel"/>
+    <w:tmpl w:val="E3548A18"/>
+    <w:lvl w:ilvl="0" w:tplc="04090001">
+      <w:start w:val="1"/>
+      <w:numFmt w:val="bullet"/>
+      <w:lvlText w:val=""/>
+      <w:lvlJc w:val="left"/>
+      <w:pPr>
+        <w:ind w:left="947" w:hanging="360"/>
+      </w:pPr>
+      <w:rPr>
+        <w:rFonts w:ascii="Symbol" w:hAnsi="Symbol" w:hint="default"/>
+      </w:rPr>
+    </w:lvl>
+    <w:lvl w:ilvl="1" w:tplc="04090003" w:tentative="1">
+      <w:start w:val="1"/>
+      <w:numFmt w:val="bullet"/>
+      <w:lvlText w:val="o"/>
+      <w:lvlJc w:val="left"/>
+      <w:pPr>
+        <w:ind w:left="1667" w:hanging="360"/>
+      </w:pPr>
+      <w:rPr>
+        <w:rFonts w:ascii="Courier New" w:hAnsi="Courier New" w:cs="Courier New" w:hint="default"/>
+      </w:rPr>
+    </w:lvl>
+    <w:lvl w:ilvl="2" w:tplc="04090005" w:tentative="1">
+      <w:start w:val="1"/>
+      <w:numFmt w:val="bullet"/>
+      <w:lvlText w:val=""/>
+      <w:lvlJc w:val="left"/>
+      <w:pPr>
+        <w:ind w:left="2387" w:hanging="360"/>
+      </w:pPr>
+      <w:rPr>
+        <w:rFonts w:ascii="Wingdings" w:hAnsi="Wingdings" w:hint="default"/>
+      </w:rPr>
+    </w:lvl>
+    <w:lvl w:ilvl="3" w:tplc="04090001" w:tentative="1">
+      <w:start w:val="1"/>
+      <w:numFmt w:val="bullet"/>
+      <w:lvlText w:val=""/>
+      <w:lvlJc w:val="left"/>
+      <w:pPr>
+        <w:ind w:left="3107" w:hanging="360"/>
+      </w:pPr>
+      <w:rPr>
+        <w:rFonts w:ascii="Symbol" w:hAnsi="Symbol" w:hint="default"/>
+      </w:rPr>
+    </w:lvl>
+    <w:lvl w:ilvl="4" w:tplc="04090003" w:tentative="1">
+      <w:start w:val="1"/>
+      <w:numFmt w:val="bullet"/>
+      <w:lvlText w:val="o"/>
+      <w:lvlJc w:val="left"/>
+      <w:pPr>
+        <w:ind w:left="3827" w:hanging="360"/>
+      </w:pPr>
+      <w:rPr>
+        <w:rFonts w:ascii="Courier New" w:hAnsi="Courier New" w:cs="Courier New" w:hint="default"/>
+      </w:rPr>
+    </w:lvl>
+    <w:lvl w:ilvl="5" w:tplc="04090005" w:tentative="1">
+      <w:start w:val="1"/>
+      <w:numFmt w:val="bullet"/>
+      <w:lvlText w:val=""/>
+      <w:lvlJc w:val="left"/>
+      <w:pPr>
+        <w:ind w:left="4547" w:hanging="360"/>
+      </w:pPr>
+      <w:rPr>
+        <w:rFonts w:ascii="Wingdings" w:hAnsi="Wingdings" w:hint="default"/>
+      </w:rPr>
+    </w:lvl>
+    <w:lvl w:ilvl="6" w:tplc="04090001" w:tentative="1">
+      <w:start w:val="1"/>
+      <w:numFmt w:val="bullet"/>
+      <w:lvlText w:val=""/>
+      <w:lvlJc w:val="left"/>
+      <w:pPr>
+        <w:ind w:left="5267" w:hanging="360"/>
+      </w:pPr>
+      <w:rPr>
+        <w:rFonts w:ascii="Symbol" w:hAnsi="Symbol" w:hint="default"/>
+      </w:rPr>
+    </w:lvl>
+    <w:lvl w:ilvl="7" w:tplc="04090003" w:tentative="1">
+      <w:start w:val="1"/>
+      <w:numFmt w:val="bullet"/>
+      <w:lvlText w:val="o"/>
+      <w:lvlJc w:val="left"/>
+      <w:pPr>
+        <w:ind w:left="5987" w:hanging="360"/>
+      </w:pPr>
+      <w:rPr>
+        <w:rFonts w:ascii="Courier New" w:hAnsi="Courier New" w:cs="Courier New" w:hint="default"/>
+      </w:rPr>
+    </w:lvl>
+    <w:lvl w:ilvl="8" w:tplc="04090005" w:tentative="1">
+      <w:start w:val="1"/>
+      <w:numFmt w:val="bullet"/>
+      <w:lvlText w:val=""/>
+      <w:lvlJc w:val="left"/>
+      <w:pPr>
+        <w:ind w:left="6707" w:hanging="360"/>
+      </w:pPr>
+      <w:rPr>
+        <w:rFonts w:ascii="Wingdings" w:hAnsi="Wingdings" w:hint="default"/>
+      </w:rPr>
+    </w:lvl>
+  </w:abstractNum>
+  <w:abstractNum w:abstractNumId="3" w15:restartNumberingAfterBreak="0">
+    <w:nsid w:val="33BF5470"/>
+    <w:multiLevelType w:val="singleLevel"/>
+    <w:tmpl w:val="6F4E66F0"/>
+    <w:lvl w:ilvl="0">
+      <w:start w:val="1"/>
+      <w:numFmt w:val="decimal"/>
+      <w:lvlText w:val="%1."/>
+      <w:legacy w:legacy="1" w:legacySpace="0" w:legacyIndent="227"/>
+      <w:lvlJc w:val="left"/>
+      <w:pPr>
+        <w:ind w:left="227" w:hanging="227"/>
+      </w:pPr>
+    </w:lvl>
+  </w:abstractNum>
+  <w:abstractNum w:abstractNumId="4" w15:restartNumberingAfterBreak="0">
+    <w:nsid w:val="368B36D6"/>
+    <w:multiLevelType w:val="hybridMultilevel"/>
+    <w:tmpl w:val="6F4E66F0"/>
+    <w:lvl w:ilvl="0" w:tplc="0407000F">
+      <w:start w:val="1"/>
+      <w:numFmt w:val="decimal"/>
+      <w:lvlText w:val="%1."/>
+      <w:lvlJc w:val="left"/>
+      <w:pPr>
+        <w:tabs>
+          <w:tab w:val="num" w:pos="720"/>
+        </w:tabs>
+        <w:ind w:left="720" w:hanging="360"/>
+      </w:pPr>
+      <w:rPr>
+        <w:rFonts w:hint="default"/>
+      </w:rPr>
+    </w:lvl>
+    <w:lvl w:ilvl="1" w:tplc="04070019" w:tentative="1">
+      <w:start w:val="1"/>
+      <w:numFmt w:val="lowerLetter"/>
+      <w:lvlText w:val="%2."/>
+      <w:lvlJc w:val="left"/>
+      <w:pPr>
+        <w:tabs>
+          <w:tab w:val="num" w:pos="1440"/>
+        </w:tabs>
+        <w:ind w:left="1440" w:hanging="360"/>
+      </w:pPr>
+    </w:lvl>
+    <w:lvl w:ilvl="2" w:tplc="0407001B" w:tentative="1">
+      <w:start w:val="1"/>
+      <w:numFmt w:val="lowerRoman"/>
+      <w:lvlText w:val="%3."/>
+      <w:lvlJc w:val="right"/>
+      <w:pPr>
+        <w:tabs>
+          <w:tab w:val="num" w:pos="2160"/>
+        </w:tabs>
+        <w:ind w:left="2160" w:hanging="180"/>
+      </w:pPr>
+    </w:lvl>
+    <w:lvl w:ilvl="3" w:tplc="0407000F" w:tentative="1">
+      <w:start w:val="1"/>
+      <w:numFmt w:val="decimal"/>
+      <w:lvlText w:val="%4."/>
+      <w:lvlJc w:val="left"/>
+      <w:pPr>
+        <w:tabs>
+          <w:tab w:val="num" w:pos="2880"/>
+        </w:tabs>
+        <w:ind w:left="2880" w:hanging="360"/>
+      </w:pPr>
+    </w:lvl>
+    <w:lvl w:ilvl="4" w:tplc="04070019" w:tentative="1">
+      <w:start w:val="1"/>
+      <w:numFmt w:val="lowerLetter"/>
+      <w:lvlText w:val="%5."/>
+      <w:lvlJc w:val="left"/>
+      <w:pPr>
+        <w:tabs>
+          <w:tab w:val="num" w:pos="3600"/>
+        </w:tabs>
+        <w:ind w:left="3600" w:hanging="360"/>
+      </w:pPr>
+    </w:lvl>
+    <w:lvl w:ilvl="5" w:tplc="0407001B" w:tentative="1">
+      <w:start w:val="1"/>
+      <w:numFmt w:val="lowerRoman"/>
+      <w:lvlText w:val="%6."/>
+      <w:lvlJc w:val="right"/>
+      <w:pPr>
+        <w:tabs>
+          <w:tab w:val="num" w:pos="4320"/>
+        </w:tabs>
+        <w:ind w:left="4320" w:hanging="180"/>
+      </w:pPr>
+    </w:lvl>
+    <w:lvl w:ilvl="6" w:tplc="0407000F" w:tentative="1">
+      <w:start w:val="1"/>
+      <w:numFmt w:val="decimal"/>
+      <w:lvlText w:val="%7."/>
+      <w:lvlJc w:val="left"/>
+      <w:pPr>
+        <w:tabs>
+          <w:tab w:val="num" w:pos="5040"/>
+        </w:tabs>
+        <w:ind w:left="5040" w:hanging="360"/>
+      </w:pPr>
+    </w:lvl>
+    <w:lvl w:ilvl="7" w:tplc="04070019" w:tentative="1">
+      <w:start w:val="1"/>
+      <w:numFmt w:val="lowerLetter"/>
+      <w:lvlText w:val="%8."/>
+      <w:lvlJc w:val="left"/>
+      <w:pPr>
+        <w:tabs>
+          <w:tab w:val="num" w:pos="5760"/>
+        </w:tabs>
+        <w:ind w:left="5760" w:hanging="360"/>
+      </w:pPr>
+    </w:lvl>
+    <w:lvl w:ilvl="8" w:tplc="0407001B" w:tentative="1">
+      <w:start w:val="1"/>
+      <w:numFmt w:val="lowerRoman"/>
+      <w:lvlText w:val="%9."/>
+      <w:lvlJc w:val="right"/>
+      <w:pPr>
+        <w:tabs>
+          <w:tab w:val="num" w:pos="6480"/>
+        </w:tabs>
+        <w:ind w:left="6480" w:hanging="180"/>
+      </w:pPr>
+    </w:lvl>
+  </w:abstractNum>
+  <w:abstractNum w:abstractNumId="5" w15:restartNumberingAfterBreak="0">
+    <w:nsid w:val="44CB5BE7"/>
+    <w:multiLevelType w:val="hybridMultilevel"/>
+    <w:tmpl w:val="DAE2A572"/>
+    <w:lvl w:ilvl="0" w:tplc="04090001">
+      <w:start w:val="1"/>
+      <w:numFmt w:val="bullet"/>
+      <w:lvlText w:val=""/>
+      <w:lvlJc w:val="left"/>
+      <w:pPr>
+        <w:ind w:left="947" w:hanging="360"/>
+      </w:pPr>
+      <w:rPr>
+        <w:rFonts w:ascii="Symbol" w:hAnsi="Symbol" w:hint="default"/>
+      </w:rPr>
+    </w:lvl>
+    <w:lvl w:ilvl="1" w:tplc="04090003" w:tentative="1">
+      <w:start w:val="1"/>
+      <w:numFmt w:val="bullet"/>
+      <w:lvlText w:val="o"/>
+      <w:lvlJc w:val="left"/>
+      <w:pPr>
+        <w:ind w:left="1667" w:hanging="360"/>
+      </w:pPr>
+      <w:rPr>
+        <w:rFonts w:ascii="Courier New" w:hAnsi="Courier New" w:cs="Courier New" w:hint="default"/>
+      </w:rPr>
+    </w:lvl>
+    <w:lvl w:ilvl="2" w:tplc="04090005" w:tentative="1">
+      <w:start w:val="1"/>
+      <w:numFmt w:val="bullet"/>
+      <w:lvlText w:val=""/>
+      <w:lvlJc w:val="left"/>
+      <w:pPr>
+        <w:ind w:left="2387" w:hanging="360"/>
+      </w:pPr>
+      <w:rPr>
+        <w:rFonts w:ascii="Wingdings" w:hAnsi="Wingdings" w:hint="default"/>
+      </w:rPr>
+    </w:lvl>
+    <w:lvl w:ilvl="3" w:tplc="04090001" w:tentative="1">
+      <w:start w:val="1"/>
+      <w:numFmt w:val="bullet"/>
+      <w:lvlText w:val=""/>
+      <w:lvlJc w:val="left"/>
+      <w:pPr>
+        <w:ind w:left="3107" w:hanging="360"/>
+      </w:pPr>
+      <w:rPr>
+        <w:rFonts w:ascii="Symbol" w:hAnsi="Symbol" w:hint="default"/>
+      </w:rPr>
+    </w:lvl>
+    <w:lvl w:ilvl="4" w:tplc="04090003" w:tentative="1">
+      <w:start w:val="1"/>
+      <w:numFmt w:val="bullet"/>
+      <w:lvlText w:val="o"/>
+      <w:lvlJc w:val="left"/>
+      <w:pPr>
+        <w:ind w:left="3827" w:hanging="360"/>
+      </w:pPr>
+      <w:rPr>
+        <w:rFonts w:ascii="Courier New" w:hAnsi="Courier New" w:cs="Courier New" w:hint="default"/>
+      </w:rPr>
+    </w:lvl>
+    <w:lvl w:ilvl="5" w:tplc="04090005" w:tentative="1">
+      <w:start w:val="1"/>
+      <w:numFmt w:val="bullet"/>
+      <w:lvlText w:val=""/>
+      <w:lvlJc w:val="left"/>
+      <w:pPr>
+        <w:ind w:left="4547" w:hanging="360"/>
+      </w:pPr>
+      <w:rPr>
+        <w:rFonts w:ascii="Wingdings" w:hAnsi="Wingdings" w:hint="default"/>
+      </w:rPr>
+    </w:lvl>
+    <w:lvl w:ilvl="6" w:tplc="04090001" w:tentative="1">
+      <w:start w:val="1"/>
+      <w:numFmt w:val="bullet"/>
+      <w:lvlText w:val=""/>
+      <w:lvlJc w:val="left"/>
+      <w:pPr>
+        <w:ind w:left="5267" w:hanging="360"/>
+      </w:pPr>
+      <w:rPr>
+        <w:rFonts w:ascii="Symbol" w:hAnsi="Symbol" w:hint="default"/>
+      </w:rPr>
+    </w:lvl>
+    <w:lvl w:ilvl="7" w:tplc="04090003" w:tentative="1">
+      <w:start w:val="1"/>
+      <w:numFmt w:val="bullet"/>
+      <w:lvlText w:val="o"/>
+      <w:lvlJc w:val="left"/>
+      <w:pPr>
+        <w:ind w:left="5987" w:hanging="360"/>
+      </w:pPr>
+      <w:rPr>
+        <w:rFonts w:ascii="Courier New" w:hAnsi="Courier New" w:cs="Courier New" w:hint="default"/>
+      </w:rPr>
+    </w:lvl>
+    <w:lvl w:ilvl="8" w:tplc="04090005" w:tentative="1">
+      <w:start w:val="1"/>
+      <w:numFmt w:val="bullet"/>
+      <w:lvlText w:val=""/>
+      <w:lvlJc w:val="left"/>
+      <w:pPr>
+        <w:ind w:left="6707" w:hanging="360"/>
+      </w:pPr>
+      <w:rPr>
+        <w:rFonts w:ascii="Wingdings" w:hAnsi="Wingdings" w:hint="default"/>
+      </w:rPr>
+    </w:lvl>
+  </w:abstractNum>
+  <w:abstractNum w:abstractNumId="6" w15:restartNumberingAfterBreak="0">
+    <w:nsid w:val="4E194C00"/>
+    <w:multiLevelType w:val="hybridMultilevel"/>
+    <w:tmpl w:val="C20E1D78"/>
+    <w:lvl w:ilvl="0" w:tplc="04090001">
+      <w:start w:val="1"/>
+      <w:numFmt w:val="bullet"/>
+      <w:lvlText w:val=""/>
+      <w:lvlJc w:val="left"/>
+      <w:pPr>
+        <w:ind w:left="947" w:hanging="360"/>
+      </w:pPr>
+      <w:rPr>
+        <w:rFonts w:ascii="Symbol" w:hAnsi="Symbol" w:hint="default"/>
+      </w:rPr>
+    </w:lvl>
+    <w:lvl w:ilvl="1" w:tplc="04090003" w:tentative="1">
+      <w:start w:val="1"/>
+      <w:numFmt w:val="bullet"/>
+      <w:lvlText w:val="o"/>
+      <w:lvlJc w:val="left"/>
+      <w:pPr>
+        <w:ind w:left="1667" w:hanging="360"/>
+      </w:pPr>
+      <w:rPr>
+        <w:rFonts w:ascii="Courier New" w:hAnsi="Courier New" w:cs="Courier New" w:hint="default"/>
+      </w:rPr>
+    </w:lvl>
+    <w:lvl w:ilvl="2" w:tplc="04090005" w:tentative="1">
+      <w:start w:val="1"/>
+      <w:numFmt w:val="bullet"/>
+      <w:lvlText w:val=""/>
+      <w:lvlJc w:val="left"/>
+      <w:pPr>
+        <w:ind w:left="2387" w:hanging="360"/>
+      </w:pPr>
+      <w:rPr>
+        <w:rFonts w:ascii="Wingdings" w:hAnsi="Wingdings" w:hint="default"/>
+      </w:rPr>
+    </w:lvl>
+    <w:lvl w:ilvl="3" w:tplc="04090001" w:tentative="1">
+      <w:start w:val="1"/>
+      <w:numFmt w:val="bullet"/>
+      <w:lvlText w:val=""/>
+      <w:lvlJc w:val="left"/>
+      <w:pPr>
+        <w:ind w:left="3107" w:hanging="360"/>
+      </w:pPr>
+      <w:rPr>
+        <w:rFonts w:ascii="Symbol" w:hAnsi="Symbol" w:hint="default"/>
+      </w:rPr>
+    </w:lvl>
+    <w:lvl w:ilvl="4" w:tplc="04090003" w:tentative="1">
+      <w:start w:val="1"/>
+      <w:numFmt w:val="bullet"/>
+      <w:lvlText w:val="o"/>
+      <w:lvlJc w:val="left"/>
+      <w:pPr>
+        <w:ind w:left="3827" w:hanging="360"/>
+      </w:pPr>
+      <w:rPr>
+        <w:rFonts w:ascii="Courier New" w:hAnsi="Courier New" w:cs="Courier New" w:hint="default"/>
+      </w:rPr>
+    </w:lvl>
+    <w:lvl w:ilvl="5" w:tplc="04090005" w:tentative="1">
+      <w:start w:val="1"/>
+      <w:numFmt w:val="bullet"/>
+      <w:lvlText w:val=""/>
+      <w:lvlJc w:val="left"/>
+      <w:pPr>
+        <w:ind w:left="4547" w:hanging="360"/>
+      </w:pPr>
+      <w:rPr>
+        <w:rFonts w:ascii="Wingdings" w:hAnsi="Wingdings" w:hint="default"/>
+      </w:rPr>
+    </w:lvl>
+    <w:lvl w:ilvl="6" w:tplc="04090001" w:tentative="1">
+      <w:start w:val="1"/>
+      <w:numFmt w:val="bullet"/>
+      <w:lvlText w:val=""/>
+      <w:lvlJc w:val="left"/>
+      <w:pPr>
+        <w:ind w:left="5267" w:hanging="360"/>
+      </w:pPr>
+      <w:rPr>
+        <w:rFonts w:ascii="Symbol" w:hAnsi="Symbol" w:hint="default"/>
+      </w:rPr>
+    </w:lvl>
+    <w:lvl w:ilvl="7" w:tplc="04090003" w:tentative="1">
+      <w:start w:val="1"/>
+      <w:numFmt w:val="bullet"/>
+      <w:lvlText w:val="o"/>
+      <w:lvlJc w:val="left"/>
+      <w:pPr>
+        <w:ind w:left="5987" w:hanging="360"/>
+      </w:pPr>
+      <w:rPr>
+        <w:rFonts w:ascii="Courier New" w:hAnsi="Courier New" w:cs="Courier New" w:hint="default"/>
+      </w:rPr>
+    </w:lvl>
+    <w:lvl w:ilvl="8" w:tplc="04090005" w:tentative="1">
+      <w:start w:val="1"/>
+      <w:numFmt w:val="bullet"/>
+      <w:lvlText w:val=""/>
+      <w:lvlJc w:val="left"/>
+      <w:pPr>
+        <w:ind w:left="6707" w:hanging="360"/>
+      </w:pPr>
+      <w:rPr>
+        <w:rFonts w:ascii="Wingdings" w:hAnsi="Wingdings" w:hint="default"/>
+      </w:rPr>
+    </w:lvl>
+  </w:abstractNum>
+  <w:abstractNum w:abstractNumId="7" w15:restartNumberingAfterBreak="0">
+    <w:nsid w:val="51920457"/>
+    <w:multiLevelType w:val="hybridMultilevel"/>
+    <w:tmpl w:val="F1CA74AE"/>
+    <w:lvl w:ilvl="0" w:tplc="568E2050">
+      <w:start w:val="1"/>
+      <w:numFmt w:val="lowerLetter"/>
+      <w:lvlText w:val="%1."/>
+      <w:lvlJc w:val="left"/>
+      <w:pPr>
+        <w:ind w:left="1778" w:hanging="360"/>
+      </w:pPr>
+      <w:rPr>
+        <w:rFonts w:hint="default"/>
+      </w:rPr>
+    </w:lvl>
+    <w:lvl w:ilvl="1" w:tplc="40090019" w:tentative="1">
+      <w:start w:val="1"/>
+      <w:numFmt w:val="lowerLetter"/>
+      <w:lvlText w:val="%2."/>
+      <w:lvlJc w:val="left"/>
+      <w:pPr>
+        <w:ind w:left="2498" w:hanging="360"/>
+      </w:pPr>
+    </w:lvl>
+    <w:lvl w:ilvl="2" w:tplc="4009001B" w:tentative="1">
+      <w:start w:val="1"/>
+      <w:numFmt w:val="lowerRoman"/>
+      <w:lvlText w:val="%3."/>
+      <w:lvlJc w:val="right"/>
+      <w:pPr>
+        <w:ind w:left="3218" w:hanging="180"/>
+      </w:pPr>
+    </w:lvl>
+    <w:lvl w:ilvl="3" w:tplc="4009000F" w:tentative="1">
+      <w:start w:val="1"/>
+      <w:numFmt w:val="decimal"/>
+      <w:lvlText w:val="%4."/>
+      <w:lvlJc w:val="left"/>
+      <w:pPr>
+        <w:ind w:left="3938" w:hanging="360"/>
+      </w:pPr>
+    </w:lvl>
+    <w:lvl w:ilvl="4" w:tplc="40090019" w:tentative="1">
+      <w:start w:val="1"/>
+      <w:numFmt w:val="lowerLetter"/>
+      <w:lvlText w:val="%5."/>
+      <w:lvlJc w:val="left"/>
+      <w:pPr>
+        <w:ind w:left="4658" w:hanging="360"/>
+      </w:pPr>
+    </w:lvl>
+    <w:lvl w:ilvl="5" w:tplc="4009001B" w:tentative="1">
+      <w:start w:val="1"/>
+      <w:numFmt w:val="lowerRoman"/>
+      <w:lvlText w:val="%6."/>
+      <w:lvlJc w:val="right"/>
+      <w:pPr>
+        <w:ind w:left="5378" w:hanging="180"/>
+      </w:pPr>
+    </w:lvl>
+    <w:lvl w:ilvl="6" w:tplc="4009000F" w:tentative="1">
+      <w:start w:val="1"/>
+      <w:numFmt w:val="decimal"/>
+      <w:lvlText w:val="%7."/>
+      <w:lvlJc w:val="left"/>
+      <w:pPr>
+        <w:ind w:left="6098" w:hanging="360"/>
+      </w:pPr>
+    </w:lvl>
+    <w:lvl w:ilvl="7" w:tplc="40090019" w:tentative="1">
+      <w:start w:val="1"/>
+      <w:numFmt w:val="lowerLetter"/>
+      <w:lvlText w:val="%8."/>
+      <w:lvlJc w:val="left"/>
+      <w:pPr>
+        <w:ind w:left="6818" w:hanging="360"/>
+      </w:pPr>
+    </w:lvl>
+    <w:lvl w:ilvl="8" w:tplc="4009001B" w:tentative="1">
+      <w:start w:val="1"/>
+      <w:numFmt w:val="lowerRoman"/>
+      <w:lvlText w:val="%9."/>
+      <w:lvlJc w:val="right"/>
+      <w:pPr>
+        <w:ind w:left="7538" w:hanging="180"/>
+      </w:pPr>
+    </w:lvl>
+  </w:abstractNum>
+  <w:abstractNum w:abstractNumId="8" w15:restartNumberingAfterBreak="0">
     <w:nsid w:val="5CD36288"/>
     <w:multiLevelType w:val="hybridMultilevel"/>
     <w:tmpl w:val="A7863B40"/>
@@ -3414,7 +5328,7 @@
       </w:rPr>
     </w:lvl>
   </w:abstractNum>
-  <w:abstractNum w:abstractNumId="2" w15:restartNumberingAfterBreak="0">
+  <w:abstractNum w:abstractNumId="9" w15:restartNumberingAfterBreak="0">
     <w:nsid w:val="650123C0"/>
     <w:multiLevelType w:val="hybridMultilevel"/>
     <w:tmpl w:val="632AA8D8"/>
@@ -3528,13 +5442,34 @@
     </w:lvl>
   </w:abstractNum>
   <w:num w:numId="1">
+    <w:abstractNumId w:val="8"/>
+  </w:num>
+  <w:num w:numId="2">
     <w:abstractNumId w:val="1"/>
   </w:num>
-  <w:num w:numId="2">
+  <w:num w:numId="3">
+    <w:abstractNumId w:val="9"/>
+  </w:num>
+  <w:num w:numId="4">
     <w:abstractNumId w:val="0"/>
   </w:num>
-  <w:num w:numId="3">
+  <w:num w:numId="5">
+    <w:abstractNumId w:val="4"/>
+  </w:num>
+  <w:num w:numId="6">
+    <w:abstractNumId w:val="3"/>
+  </w:num>
+  <w:num w:numId="7">
+    <w:abstractNumId w:val="5"/>
+  </w:num>
+  <w:num w:numId="8">
+    <w:abstractNumId w:val="6"/>
+  </w:num>
+  <w:num w:numId="9">
     <w:abstractNumId w:val="2"/>
+  </w:num>
+  <w:num w:numId="10">
+    <w:abstractNumId w:val="7"/>
   </w:num>
 </w:numbering>
 </file>
@@ -3554,15 +5489,15 @@
   </w:docDefaults>
   <w:latentStyles w:defLockedState="0" w:defUIPriority="99" w:defSemiHidden="0" w:defUnhideWhenUsed="0" w:defQFormat="0" w:count="376">
     <w:lsdException w:name="Normal" w:uiPriority="0" w:qFormat="1"/>
-    <w:lsdException w:name="heading 1" w:uiPriority="9" w:qFormat="1"/>
-    <w:lsdException w:name="heading 2" w:semiHidden="1" w:uiPriority="9" w:unhideWhenUsed="1" w:qFormat="1"/>
-    <w:lsdException w:name="heading 3" w:semiHidden="1" w:uiPriority="9" w:unhideWhenUsed="1" w:qFormat="1"/>
-    <w:lsdException w:name="heading 4" w:semiHidden="1" w:uiPriority="9" w:unhideWhenUsed="1" w:qFormat="1"/>
-    <w:lsdException w:name="heading 5" w:semiHidden="1" w:uiPriority="9" w:unhideWhenUsed="1" w:qFormat="1"/>
-    <w:lsdException w:name="heading 6" w:semiHidden="1" w:uiPriority="9" w:unhideWhenUsed="1" w:qFormat="1"/>
-    <w:lsdException w:name="heading 7" w:semiHidden="1" w:uiPriority="9" w:unhideWhenUsed="1" w:qFormat="1"/>
-    <w:lsdException w:name="heading 8" w:semiHidden="1" w:uiPriority="9" w:unhideWhenUsed="1" w:qFormat="1"/>
-    <w:lsdException w:name="heading 9" w:semiHidden="1" w:uiPriority="9" w:unhideWhenUsed="1" w:qFormat="1"/>
+    <w:lsdException w:name="heading 1" w:uiPriority="0" w:qFormat="1"/>
+    <w:lsdException w:name="heading 2" w:semiHidden="1" w:uiPriority="0" w:unhideWhenUsed="1" w:qFormat="1"/>
+    <w:lsdException w:name="heading 3" w:semiHidden="1" w:uiPriority="0" w:unhideWhenUsed="1" w:qFormat="1"/>
+    <w:lsdException w:name="heading 4" w:semiHidden="1" w:uiPriority="0" w:unhideWhenUsed="1" w:qFormat="1"/>
+    <w:lsdException w:name="heading 5" w:semiHidden="1" w:uiPriority="0" w:unhideWhenUsed="1" w:qFormat="1"/>
+    <w:lsdException w:name="heading 6" w:semiHidden="1" w:uiPriority="0" w:unhideWhenUsed="1" w:qFormat="1"/>
+    <w:lsdException w:name="heading 7" w:semiHidden="1" w:uiPriority="0" w:unhideWhenUsed="1" w:qFormat="1"/>
+    <w:lsdException w:name="heading 8" w:semiHidden="1" w:uiPriority="0" w:unhideWhenUsed="1" w:qFormat="1"/>
+    <w:lsdException w:name="heading 9" w:semiHidden="1" w:uiPriority="0" w:unhideWhenUsed="1" w:qFormat="1"/>
     <w:lsdException w:name="index 1" w:semiHidden="1" w:unhideWhenUsed="1"/>
     <w:lsdException w:name="index 2" w:semiHidden="1" w:unhideWhenUsed="1"/>
     <w:lsdException w:name="index 3" w:semiHidden="1" w:unhideWhenUsed="1"/>
@@ -3582,19 +5517,19 @@
     <w:lsdException w:name="toc 8" w:semiHidden="1" w:uiPriority="39" w:unhideWhenUsed="1"/>
     <w:lsdException w:name="toc 9" w:semiHidden="1" w:uiPriority="39" w:unhideWhenUsed="1"/>
     <w:lsdException w:name="Normal Indent" w:semiHidden="1" w:unhideWhenUsed="1"/>
-    <w:lsdException w:name="footnote text" w:semiHidden="1" w:unhideWhenUsed="1"/>
+    <w:lsdException w:name="footnote text" w:semiHidden="1" w:uiPriority="0" w:unhideWhenUsed="1"/>
     <w:lsdException w:name="annotation text" w:semiHidden="1" w:unhideWhenUsed="1"/>
-    <w:lsdException w:name="header" w:semiHidden="1" w:unhideWhenUsed="1"/>
-    <w:lsdException w:name="footer" w:semiHidden="1" w:unhideWhenUsed="1"/>
+    <w:lsdException w:name="header" w:semiHidden="1" w:uiPriority="0" w:unhideWhenUsed="1"/>
+    <w:lsdException w:name="footer" w:semiHidden="1" w:uiPriority="0" w:unhideWhenUsed="1"/>
     <w:lsdException w:name="index heading" w:semiHidden="1" w:unhideWhenUsed="1"/>
-    <w:lsdException w:name="caption" w:semiHidden="1" w:uiPriority="35" w:unhideWhenUsed="1" w:qFormat="1"/>
+    <w:lsdException w:name="caption" w:semiHidden="1" w:uiPriority="0" w:unhideWhenUsed="1" w:qFormat="1"/>
     <w:lsdException w:name="table of figures" w:semiHidden="1" w:unhideWhenUsed="1"/>
     <w:lsdException w:name="envelope address" w:semiHidden="1" w:unhideWhenUsed="1"/>
     <w:lsdException w:name="envelope return" w:semiHidden="1" w:unhideWhenUsed="1"/>
-    <w:lsdException w:name="footnote reference" w:semiHidden="1" w:unhideWhenUsed="1"/>
+    <w:lsdException w:name="footnote reference" w:semiHidden="1" w:uiPriority="0" w:unhideWhenUsed="1"/>
     <w:lsdException w:name="annotation reference" w:semiHidden="1" w:unhideWhenUsed="1"/>
     <w:lsdException w:name="line number" w:semiHidden="1" w:unhideWhenUsed="1"/>
-    <w:lsdException w:name="page number" w:semiHidden="1" w:unhideWhenUsed="1"/>
+    <w:lsdException w:name="page number" w:semiHidden="1" w:uiPriority="0" w:unhideWhenUsed="1"/>
     <w:lsdException w:name="endnote reference" w:semiHidden="1" w:unhideWhenUsed="1"/>
     <w:lsdException w:name="endnote text" w:semiHidden="1" w:unhideWhenUsed="1"/>
     <w:lsdException w:name="table of authorities" w:semiHidden="1" w:unhideWhenUsed="1"/>
@@ -3638,7 +5573,7 @@
     <w:lsdException w:name="Body Text Indent 2" w:semiHidden="1" w:unhideWhenUsed="1"/>
     <w:lsdException w:name="Body Text Indent 3" w:semiHidden="1" w:unhideWhenUsed="1"/>
     <w:lsdException w:name="Block Text" w:semiHidden="1" w:unhideWhenUsed="1"/>
-    <w:lsdException w:name="Hyperlink" w:semiHidden="1" w:unhideWhenUsed="1"/>
+    <w:lsdException w:name="Hyperlink" w:semiHidden="1" w:uiPriority="0" w:unhideWhenUsed="1"/>
     <w:lsdException w:name="FollowedHyperlink" w:semiHidden="1" w:unhideWhenUsed="1"/>
     <w:lsdException w:name="Strong" w:uiPriority="22" w:qFormat="1"/>
     <w:lsdException w:name="Emphasis" w:uiPriority="20" w:qFormat="1"/>
@@ -3660,7 +5595,7 @@
     <w:lsdException w:name="HTML Variable" w:semiHidden="1" w:unhideWhenUsed="1"/>
     <w:lsdException w:name="Normal Table" w:semiHidden="1" w:unhideWhenUsed="1"/>
     <w:lsdException w:name="annotation subject" w:semiHidden="1" w:unhideWhenUsed="1"/>
-    <w:lsdException w:name="No List" w:semiHidden="1" w:unhideWhenUsed="1"/>
+    <w:lsdException w:name="No List" w:semiHidden="1" w:uiPriority="0" w:unhideWhenUsed="1"/>
     <w:lsdException w:name="Outline List 1" w:semiHidden="1" w:unhideWhenUsed="1"/>
     <w:lsdException w:name="Outline List 2" w:semiHidden="1" w:unhideWhenUsed="1"/>
     <w:lsdException w:name="Outline List 3" w:semiHidden="1" w:unhideWhenUsed="1"/>
@@ -3707,7 +5642,7 @@
     <w:lsdException w:name="Table Web 2" w:semiHidden="1" w:unhideWhenUsed="1"/>
     <w:lsdException w:name="Table Web 3" w:semiHidden="1" w:unhideWhenUsed="1"/>
     <w:lsdException w:name="Balloon Text" w:semiHidden="1" w:unhideWhenUsed="1"/>
-    <w:lsdException w:name="Table Grid" w:uiPriority="39"/>
+    <w:lsdException w:name="Table Grid" w:uiPriority="59"/>
     <w:lsdException w:name="Table Theme" w:semiHidden="1" w:unhideWhenUsed="1"/>
     <w:lsdException w:name="Placeholder Text" w:semiHidden="1"/>
     <w:lsdException w:name="No Spacing" w:uiPriority="1" w:qFormat="1"/>
@@ -3945,6 +5880,204 @@
       <w:lang w:val="en-US" w:eastAsia="de-DE"/>
     </w:rPr>
   </w:style>
+  <w:style w:type="paragraph" w:styleId="Heading1">
+    <w:name w:val="heading 1"/>
+    <w:basedOn w:val="Normal"/>
+    <w:next w:val="Normal"/>
+    <w:link w:val="Heading1Char"/>
+    <w:qFormat/>
+    <w:rsid w:val="001B7299"/>
+    <w:pPr>
+      <w:keepNext/>
+      <w:keepLines/>
+      <w:pageBreakBefore/>
+      <w:tabs>
+        <w:tab w:val="left" w:pos="284"/>
+      </w:tabs>
+      <w:suppressAutoHyphens/>
+      <w:spacing w:after="1600" w:line="320" w:lineRule="exact"/>
+      <w:ind w:firstLine="0"/>
+      <w:outlineLvl w:val="0"/>
+    </w:pPr>
+    <w:rPr>
+      <w:b/>
+      <w:sz w:val="28"/>
+    </w:rPr>
+  </w:style>
+  <w:style w:type="paragraph" w:styleId="Heading2">
+    <w:name w:val="heading 2"/>
+    <w:basedOn w:val="Normal"/>
+    <w:next w:val="Normal"/>
+    <w:link w:val="Heading2Char"/>
+    <w:qFormat/>
+    <w:rsid w:val="001B7299"/>
+    <w:pPr>
+      <w:keepNext/>
+      <w:keepLines/>
+      <w:tabs>
+        <w:tab w:val="left" w:pos="454"/>
+      </w:tabs>
+      <w:suppressAutoHyphens/>
+      <w:spacing w:before="520" w:after="280" w:line="280" w:lineRule="exact"/>
+      <w:ind w:firstLine="0"/>
+      <w:outlineLvl w:val="1"/>
+    </w:pPr>
+    <w:rPr>
+      <w:b/>
+    </w:rPr>
+  </w:style>
+  <w:style w:type="paragraph" w:styleId="Heading3">
+    <w:name w:val="heading 3"/>
+    <w:basedOn w:val="Normal"/>
+    <w:next w:val="Normal"/>
+    <w:link w:val="Heading3Char"/>
+    <w:qFormat/>
+    <w:rsid w:val="001B7299"/>
+    <w:pPr>
+      <w:keepNext/>
+      <w:keepLines/>
+      <w:tabs>
+        <w:tab w:val="left" w:pos="510"/>
+      </w:tabs>
+      <w:suppressAutoHyphens/>
+      <w:spacing w:before="440" w:after="220" w:line="240" w:lineRule="exact"/>
+      <w:ind w:firstLine="0"/>
+      <w:outlineLvl w:val="2"/>
+    </w:pPr>
+    <w:rPr>
+      <w:b/>
+    </w:rPr>
+  </w:style>
+  <w:style w:type="paragraph" w:styleId="Heading4">
+    <w:name w:val="heading 4"/>
+    <w:basedOn w:val="Normal"/>
+    <w:next w:val="Normal"/>
+    <w:link w:val="Heading4Char"/>
+    <w:qFormat/>
+    <w:rsid w:val="001B7299"/>
+    <w:pPr>
+      <w:keepNext/>
+      <w:numPr>
+        <w:ilvl w:val="3"/>
+        <w:numId w:val="4"/>
+      </w:numPr>
+      <w:spacing w:before="240" w:after="60"/>
+      <w:ind w:firstLine="0"/>
+      <w:outlineLvl w:val="3"/>
+    </w:pPr>
+    <w:rPr>
+      <w:rFonts w:ascii="Arial" w:hAnsi="Arial"/>
+      <w:b/>
+      <w:sz w:val="24"/>
+    </w:rPr>
+  </w:style>
+  <w:style w:type="paragraph" w:styleId="Heading5">
+    <w:name w:val="heading 5"/>
+    <w:basedOn w:val="Normal"/>
+    <w:next w:val="Normal"/>
+    <w:link w:val="Heading5Char"/>
+    <w:qFormat/>
+    <w:rsid w:val="001B7299"/>
+    <w:pPr>
+      <w:numPr>
+        <w:ilvl w:val="4"/>
+        <w:numId w:val="4"/>
+      </w:numPr>
+      <w:spacing w:before="240" w:after="60"/>
+      <w:ind w:firstLine="0"/>
+      <w:outlineLvl w:val="4"/>
+    </w:pPr>
+    <w:rPr>
+      <w:rFonts w:ascii="Arial" w:hAnsi="Arial"/>
+      <w:sz w:val="22"/>
+    </w:rPr>
+  </w:style>
+  <w:style w:type="paragraph" w:styleId="Heading6">
+    <w:name w:val="heading 6"/>
+    <w:basedOn w:val="Normal"/>
+    <w:next w:val="Normal"/>
+    <w:link w:val="Heading6Char"/>
+    <w:qFormat/>
+    <w:rsid w:val="001B7299"/>
+    <w:pPr>
+      <w:numPr>
+        <w:ilvl w:val="5"/>
+        <w:numId w:val="4"/>
+      </w:numPr>
+      <w:spacing w:before="240" w:after="60"/>
+      <w:ind w:firstLine="0"/>
+      <w:outlineLvl w:val="5"/>
+    </w:pPr>
+    <w:rPr>
+      <w:rFonts w:ascii="Times New Roman" w:hAnsi="Times New Roman"/>
+      <w:i/>
+      <w:sz w:val="22"/>
+    </w:rPr>
+  </w:style>
+  <w:style w:type="paragraph" w:styleId="Heading7">
+    <w:name w:val="heading 7"/>
+    <w:basedOn w:val="Normal"/>
+    <w:next w:val="Normal"/>
+    <w:link w:val="Heading7Char"/>
+    <w:qFormat/>
+    <w:rsid w:val="001B7299"/>
+    <w:pPr>
+      <w:numPr>
+        <w:ilvl w:val="6"/>
+        <w:numId w:val="4"/>
+      </w:numPr>
+      <w:spacing w:before="240" w:after="60"/>
+      <w:ind w:firstLine="0"/>
+      <w:outlineLvl w:val="6"/>
+    </w:pPr>
+    <w:rPr>
+      <w:rFonts w:ascii="Arial" w:hAnsi="Arial"/>
+    </w:rPr>
+  </w:style>
+  <w:style w:type="paragraph" w:styleId="Heading8">
+    <w:name w:val="heading 8"/>
+    <w:basedOn w:val="Normal"/>
+    <w:next w:val="Normal"/>
+    <w:link w:val="Heading8Char"/>
+    <w:qFormat/>
+    <w:rsid w:val="001B7299"/>
+    <w:pPr>
+      <w:numPr>
+        <w:ilvl w:val="7"/>
+        <w:numId w:val="4"/>
+      </w:numPr>
+      <w:spacing w:before="240" w:after="60"/>
+      <w:ind w:firstLine="0"/>
+      <w:outlineLvl w:val="7"/>
+    </w:pPr>
+    <w:rPr>
+      <w:rFonts w:ascii="Arial" w:hAnsi="Arial"/>
+      <w:i/>
+    </w:rPr>
+  </w:style>
+  <w:style w:type="paragraph" w:styleId="Heading9">
+    <w:name w:val="heading 9"/>
+    <w:basedOn w:val="Normal"/>
+    <w:next w:val="Normal"/>
+    <w:link w:val="Heading9Char"/>
+    <w:qFormat/>
+    <w:rsid w:val="001B7299"/>
+    <w:pPr>
+      <w:numPr>
+        <w:ilvl w:val="8"/>
+        <w:numId w:val="4"/>
+      </w:numPr>
+      <w:spacing w:before="240" w:after="60"/>
+      <w:ind w:firstLine="0"/>
+      <w:outlineLvl w:val="8"/>
+    </w:pPr>
+    <w:rPr>
+      <w:rFonts w:ascii="Arial" w:hAnsi="Arial"/>
+      <w:b/>
+      <w:i/>
+      <w:sz w:val="18"/>
+    </w:rPr>
+  </w:style>
   <w:style w:type="character" w:default="1" w:styleId="DefaultParagraphFont">
     <w:name w:val="Default Paragraph Font"/>
     <w:uiPriority w:val="1"/>
@@ -3968,12 +6101,11 @@
   </w:style>
   <w:style w:type="numbering" w:default="1" w:styleId="NoList">
     <w:name w:val="No List"/>
-    <w:uiPriority w:val="99"/>
     <w:semiHidden/>
     <w:unhideWhenUsed/>
   </w:style>
-  <w:style w:type="paragraph" w:customStyle="1" w:styleId="title">
-    <w:name w:val="title"/>
+  <w:style w:type="paragraph" w:customStyle="1" w:styleId="Title1">
+    <w:name w:val="Title1"/>
     <w:basedOn w:val="Normal"/>
     <w:next w:val="author"/>
     <w:rsid w:val="006250C2"/>
@@ -4015,7 +6147,7 @@
       <w:sz w:val="18"/>
     </w:rPr>
   </w:style>
-  <w:style w:type="paragraph" w:customStyle="1" w:styleId="heading1">
+  <w:style w:type="paragraph" w:customStyle="1" w:styleId="heading10">
     <w:name w:val="heading1"/>
     <w:basedOn w:val="Normal"/>
     <w:next w:val="p1a"/>
@@ -4035,7 +6167,7 @@
       <w:sz w:val="24"/>
     </w:rPr>
   </w:style>
-  <w:style w:type="paragraph" w:customStyle="1" w:styleId="heading2">
+  <w:style w:type="paragraph" w:customStyle="1" w:styleId="heading20">
     <w:name w:val="heading2"/>
     <w:basedOn w:val="Normal"/>
     <w:next w:val="p1a"/>
@@ -4057,7 +6189,7 @@
   <w:style w:type="paragraph" w:customStyle="1" w:styleId="abstract">
     <w:name w:val="abstract"/>
     <w:basedOn w:val="p1a"/>
-    <w:next w:val="heading1"/>
+    <w:next w:val="heading10"/>
     <w:rsid w:val="006250C2"/>
     <w:pPr>
       <w:spacing w:before="600" w:after="120"/>
@@ -4098,6 +6230,535 @@
       <w:szCs w:val="20"/>
       <w:lang w:val="en-US" w:eastAsia="de-DE"/>
     </w:rPr>
+  </w:style>
+  <w:style w:type="character" w:customStyle="1" w:styleId="Heading1Char">
+    <w:name w:val="Heading 1 Char"/>
+    <w:basedOn w:val="DefaultParagraphFont"/>
+    <w:link w:val="Heading1"/>
+    <w:rsid w:val="001B7299"/>
+    <w:rPr>
+      <w:rFonts w:ascii="Times" w:eastAsia="PMingLiU" w:hAnsi="Times" w:cs="Times New Roman"/>
+      <w:b/>
+      <w:sz w:val="28"/>
+      <w:szCs w:val="20"/>
+      <w:lang w:val="en-US" w:eastAsia="de-DE"/>
+    </w:rPr>
+  </w:style>
+  <w:style w:type="character" w:customStyle="1" w:styleId="Heading2Char">
+    <w:name w:val="Heading 2 Char"/>
+    <w:basedOn w:val="DefaultParagraphFont"/>
+    <w:link w:val="Heading2"/>
+    <w:rsid w:val="001B7299"/>
+    <w:rPr>
+      <w:rFonts w:ascii="Times" w:eastAsia="PMingLiU" w:hAnsi="Times" w:cs="Times New Roman"/>
+      <w:b/>
+      <w:sz w:val="20"/>
+      <w:szCs w:val="20"/>
+      <w:lang w:val="en-US" w:eastAsia="de-DE"/>
+    </w:rPr>
+  </w:style>
+  <w:style w:type="character" w:customStyle="1" w:styleId="Heading3Char">
+    <w:name w:val="Heading 3 Char"/>
+    <w:basedOn w:val="DefaultParagraphFont"/>
+    <w:link w:val="Heading3"/>
+    <w:rsid w:val="001B7299"/>
+    <w:rPr>
+      <w:rFonts w:ascii="Times" w:eastAsia="PMingLiU" w:hAnsi="Times" w:cs="Times New Roman"/>
+      <w:b/>
+      <w:sz w:val="20"/>
+      <w:szCs w:val="20"/>
+      <w:lang w:val="en-US" w:eastAsia="de-DE"/>
+    </w:rPr>
+  </w:style>
+  <w:style w:type="character" w:customStyle="1" w:styleId="Heading4Char">
+    <w:name w:val="Heading 4 Char"/>
+    <w:basedOn w:val="DefaultParagraphFont"/>
+    <w:link w:val="Heading4"/>
+    <w:rsid w:val="001B7299"/>
+    <w:rPr>
+      <w:rFonts w:ascii="Arial" w:eastAsia="PMingLiU" w:hAnsi="Arial" w:cs="Times New Roman"/>
+      <w:b/>
+      <w:szCs w:val="20"/>
+      <w:lang w:val="en-US" w:eastAsia="de-DE"/>
+    </w:rPr>
+  </w:style>
+  <w:style w:type="character" w:customStyle="1" w:styleId="Heading5Char">
+    <w:name w:val="Heading 5 Char"/>
+    <w:basedOn w:val="DefaultParagraphFont"/>
+    <w:link w:val="Heading5"/>
+    <w:rsid w:val="001B7299"/>
+    <w:rPr>
+      <w:rFonts w:ascii="Arial" w:eastAsia="PMingLiU" w:hAnsi="Arial" w:cs="Times New Roman"/>
+      <w:sz w:val="22"/>
+      <w:szCs w:val="20"/>
+      <w:lang w:val="en-US" w:eastAsia="de-DE"/>
+    </w:rPr>
+  </w:style>
+  <w:style w:type="character" w:customStyle="1" w:styleId="Heading6Char">
+    <w:name w:val="Heading 6 Char"/>
+    <w:basedOn w:val="DefaultParagraphFont"/>
+    <w:link w:val="Heading6"/>
+    <w:rsid w:val="001B7299"/>
+    <w:rPr>
+      <w:rFonts w:ascii="Times New Roman" w:eastAsia="PMingLiU" w:hAnsi="Times New Roman" w:cs="Times New Roman"/>
+      <w:i/>
+      <w:sz w:val="22"/>
+      <w:szCs w:val="20"/>
+      <w:lang w:val="en-US" w:eastAsia="de-DE"/>
+    </w:rPr>
+  </w:style>
+  <w:style w:type="character" w:customStyle="1" w:styleId="Heading7Char">
+    <w:name w:val="Heading 7 Char"/>
+    <w:basedOn w:val="DefaultParagraphFont"/>
+    <w:link w:val="Heading7"/>
+    <w:rsid w:val="001B7299"/>
+    <w:rPr>
+      <w:rFonts w:ascii="Arial" w:eastAsia="PMingLiU" w:hAnsi="Arial" w:cs="Times New Roman"/>
+      <w:sz w:val="20"/>
+      <w:szCs w:val="20"/>
+      <w:lang w:val="en-US" w:eastAsia="de-DE"/>
+    </w:rPr>
+  </w:style>
+  <w:style w:type="character" w:customStyle="1" w:styleId="Heading8Char">
+    <w:name w:val="Heading 8 Char"/>
+    <w:basedOn w:val="DefaultParagraphFont"/>
+    <w:link w:val="Heading8"/>
+    <w:rsid w:val="001B7299"/>
+    <w:rPr>
+      <w:rFonts w:ascii="Arial" w:eastAsia="PMingLiU" w:hAnsi="Arial" w:cs="Times New Roman"/>
+      <w:i/>
+      <w:sz w:val="20"/>
+      <w:szCs w:val="20"/>
+      <w:lang w:val="en-US" w:eastAsia="de-DE"/>
+    </w:rPr>
+  </w:style>
+  <w:style w:type="character" w:customStyle="1" w:styleId="Heading9Char">
+    <w:name w:val="Heading 9 Char"/>
+    <w:basedOn w:val="DefaultParagraphFont"/>
+    <w:link w:val="Heading9"/>
+    <w:rsid w:val="001B7299"/>
+    <w:rPr>
+      <w:rFonts w:ascii="Arial" w:eastAsia="PMingLiU" w:hAnsi="Arial" w:cs="Times New Roman"/>
+      <w:b/>
+      <w:i/>
+      <w:sz w:val="18"/>
+      <w:szCs w:val="20"/>
+      <w:lang w:val="en-US" w:eastAsia="de-DE"/>
+    </w:rPr>
+  </w:style>
+  <w:style w:type="paragraph" w:styleId="Header">
+    <w:name w:val="header"/>
+    <w:basedOn w:val="Normal"/>
+    <w:link w:val="HeaderChar"/>
+    <w:rsid w:val="001B7299"/>
+    <w:pPr>
+      <w:tabs>
+        <w:tab w:val="center" w:pos="4536"/>
+        <w:tab w:val="right" w:pos="9072"/>
+      </w:tabs>
+    </w:pPr>
+  </w:style>
+  <w:style w:type="character" w:customStyle="1" w:styleId="HeaderChar">
+    <w:name w:val="Header Char"/>
+    <w:basedOn w:val="DefaultParagraphFont"/>
+    <w:link w:val="Header"/>
+    <w:rsid w:val="001B7299"/>
+    <w:rPr>
+      <w:rFonts w:ascii="Times" w:eastAsia="PMingLiU" w:hAnsi="Times" w:cs="Times New Roman"/>
+      <w:sz w:val="20"/>
+      <w:szCs w:val="20"/>
+      <w:lang w:val="en-US" w:eastAsia="de-DE"/>
+    </w:rPr>
+  </w:style>
+  <w:style w:type="paragraph" w:styleId="Footer">
+    <w:name w:val="footer"/>
+    <w:basedOn w:val="Normal"/>
+    <w:link w:val="FooterChar"/>
+    <w:rsid w:val="001B7299"/>
+    <w:pPr>
+      <w:tabs>
+        <w:tab w:val="center" w:pos="4536"/>
+        <w:tab w:val="right" w:pos="9072"/>
+      </w:tabs>
+    </w:pPr>
+  </w:style>
+  <w:style w:type="character" w:customStyle="1" w:styleId="FooterChar">
+    <w:name w:val="Footer Char"/>
+    <w:basedOn w:val="DefaultParagraphFont"/>
+    <w:link w:val="Footer"/>
+    <w:rsid w:val="001B7299"/>
+    <w:rPr>
+      <w:rFonts w:ascii="Times" w:eastAsia="PMingLiU" w:hAnsi="Times" w:cs="Times New Roman"/>
+      <w:sz w:val="20"/>
+      <w:szCs w:val="20"/>
+      <w:lang w:val="en-US" w:eastAsia="de-DE"/>
+    </w:rPr>
+  </w:style>
+  <w:style w:type="character" w:styleId="PageNumber">
+    <w:name w:val="page number"/>
+    <w:basedOn w:val="DefaultParagraphFont"/>
+    <w:rsid w:val="001B7299"/>
+  </w:style>
+  <w:style w:type="paragraph" w:customStyle="1" w:styleId="title">
+    <w:name w:val="title"/>
+    <w:basedOn w:val="Normal"/>
+    <w:next w:val="author"/>
+    <w:rsid w:val="001B7299"/>
+    <w:pPr>
+      <w:keepNext/>
+      <w:keepLines/>
+      <w:pageBreakBefore/>
+      <w:tabs>
+        <w:tab w:val="left" w:pos="284"/>
+      </w:tabs>
+      <w:suppressAutoHyphens/>
+      <w:spacing w:after="460" w:line="348" w:lineRule="exact"/>
+      <w:jc w:val="center"/>
+    </w:pPr>
+    <w:rPr>
+      <w:b/>
+      <w:sz w:val="28"/>
+    </w:rPr>
+  </w:style>
+  <w:style w:type="paragraph" w:customStyle="1" w:styleId="email">
+    <w:name w:val="email"/>
+    <w:basedOn w:val="Normal"/>
+    <w:next w:val="abstract"/>
+    <w:rsid w:val="001B7299"/>
+    <w:pPr>
+      <w:jc w:val="center"/>
+    </w:pPr>
+    <w:rPr>
+      <w:sz w:val="18"/>
+    </w:rPr>
+  </w:style>
+  <w:style w:type="paragraph" w:customStyle="1" w:styleId="heading30">
+    <w:name w:val="heading3"/>
+    <w:basedOn w:val="Normal"/>
+    <w:next w:val="p1a"/>
+    <w:link w:val="heading3Zchn"/>
+    <w:rsid w:val="001B7299"/>
+    <w:pPr>
+      <w:keepNext/>
+      <w:keepLines/>
+      <w:tabs>
+        <w:tab w:val="left" w:pos="284"/>
+      </w:tabs>
+      <w:suppressAutoHyphens/>
+      <w:spacing w:before="320"/>
+      <w:ind w:firstLine="0"/>
+    </w:pPr>
+    <w:rPr>
+      <w:b/>
+    </w:rPr>
+  </w:style>
+  <w:style w:type="paragraph" w:customStyle="1" w:styleId="equation">
+    <w:name w:val="equation"/>
+    <w:basedOn w:val="Normal"/>
+    <w:next w:val="Normal"/>
+    <w:rsid w:val="001B7299"/>
+    <w:pPr>
+      <w:tabs>
+        <w:tab w:val="left" w:pos="6237"/>
+      </w:tabs>
+      <w:spacing w:before="120" w:after="120"/>
+      <w:ind w:left="227"/>
+      <w:jc w:val="center"/>
+    </w:pPr>
+  </w:style>
+  <w:style w:type="paragraph" w:customStyle="1" w:styleId="figlegend">
+    <w:name w:val="figlegend"/>
+    <w:basedOn w:val="Normal"/>
+    <w:next w:val="Normal"/>
+    <w:rsid w:val="001B7299"/>
+    <w:pPr>
+      <w:keepNext/>
+      <w:keepLines/>
+      <w:spacing w:before="120" w:after="240"/>
+      <w:ind w:firstLine="0"/>
+    </w:pPr>
+    <w:rPr>
+      <w:sz w:val="18"/>
+    </w:rPr>
+  </w:style>
+  <w:style w:type="paragraph" w:customStyle="1" w:styleId="tablelegend">
+    <w:name w:val="tablelegend"/>
+    <w:basedOn w:val="Normal"/>
+    <w:next w:val="Normal"/>
+    <w:rsid w:val="001B7299"/>
+    <w:pPr>
+      <w:keepNext/>
+      <w:keepLines/>
+      <w:spacing w:before="240" w:after="120"/>
+      <w:ind w:firstLine="0"/>
+    </w:pPr>
+    <w:rPr>
+      <w:sz w:val="18"/>
+      <w:lang w:val="de-DE"/>
+    </w:rPr>
+  </w:style>
+  <w:style w:type="character" w:styleId="FootnoteReference">
+    <w:name w:val="footnote reference"/>
+    <w:semiHidden/>
+    <w:rsid w:val="001B7299"/>
+    <w:rPr>
+      <w:position w:val="6"/>
+      <w:sz w:val="12"/>
+      <w:vertAlign w:val="baseline"/>
+    </w:rPr>
+  </w:style>
+  <w:style w:type="paragraph" w:customStyle="1" w:styleId="Runninghead-left">
+    <w:name w:val="Running head - left"/>
+    <w:basedOn w:val="Normal"/>
+    <w:rsid w:val="001B7299"/>
+    <w:pPr>
+      <w:tabs>
+        <w:tab w:val="left" w:pos="680"/>
+        <w:tab w:val="right" w:pos="6237"/>
+        <w:tab w:val="right" w:pos="6917"/>
+      </w:tabs>
+      <w:spacing w:after="240" w:line="240" w:lineRule="exact"/>
+      <w:ind w:firstLine="0"/>
+      <w:jc w:val="left"/>
+    </w:pPr>
+    <w:rPr>
+      <w:sz w:val="18"/>
+    </w:rPr>
+  </w:style>
+  <w:style w:type="paragraph" w:customStyle="1" w:styleId="Runninghead-right">
+    <w:name w:val="Running head - right"/>
+    <w:basedOn w:val="Runninghead-left"/>
+    <w:rsid w:val="001B7299"/>
+    <w:pPr>
+      <w:jc w:val="right"/>
+    </w:pPr>
+  </w:style>
+  <w:style w:type="paragraph" w:customStyle="1" w:styleId="BulletItem">
+    <w:name w:val="Bullet Item"/>
+    <w:basedOn w:val="Item"/>
+    <w:rsid w:val="001B7299"/>
+  </w:style>
+  <w:style w:type="paragraph" w:customStyle="1" w:styleId="Item">
+    <w:name w:val="Item"/>
+    <w:basedOn w:val="Normal"/>
+    <w:next w:val="Normal"/>
+    <w:rsid w:val="001B7299"/>
+    <w:pPr>
+      <w:tabs>
+        <w:tab w:val="left" w:pos="227"/>
+        <w:tab w:val="left" w:pos="454"/>
+      </w:tabs>
+      <w:ind w:left="227" w:hanging="227"/>
+    </w:pPr>
+  </w:style>
+  <w:style w:type="paragraph" w:customStyle="1" w:styleId="NumberedItem">
+    <w:name w:val="Numbered Item"/>
+    <w:basedOn w:val="Item"/>
+    <w:rsid w:val="001B7299"/>
+  </w:style>
+  <w:style w:type="paragraph" w:styleId="FootnoteText">
+    <w:name w:val="footnote text"/>
+    <w:basedOn w:val="Normal"/>
+    <w:link w:val="FootnoteTextChar"/>
+    <w:semiHidden/>
+    <w:rsid w:val="001B7299"/>
+    <w:pPr>
+      <w:tabs>
+        <w:tab w:val="left" w:pos="170"/>
+      </w:tabs>
+      <w:ind w:left="170" w:hanging="170"/>
+    </w:pPr>
+    <w:rPr>
+      <w:sz w:val="18"/>
+    </w:rPr>
+  </w:style>
+  <w:style w:type="character" w:customStyle="1" w:styleId="FootnoteTextChar">
+    <w:name w:val="Footnote Text Char"/>
+    <w:basedOn w:val="DefaultParagraphFont"/>
+    <w:link w:val="FootnoteText"/>
+    <w:semiHidden/>
+    <w:rsid w:val="001B7299"/>
+    <w:rPr>
+      <w:rFonts w:ascii="Times" w:eastAsia="PMingLiU" w:hAnsi="Times" w:cs="Times New Roman"/>
+      <w:sz w:val="18"/>
+      <w:szCs w:val="20"/>
+      <w:lang w:val="en-US" w:eastAsia="de-DE"/>
+    </w:rPr>
+  </w:style>
+  <w:style w:type="paragraph" w:customStyle="1" w:styleId="programcode">
+    <w:name w:val="programcode"/>
+    <w:basedOn w:val="Normal"/>
+    <w:rsid w:val="001B7299"/>
+    <w:pPr>
+      <w:tabs>
+        <w:tab w:val="left" w:pos="1361"/>
+        <w:tab w:val="left" w:pos="1531"/>
+        <w:tab w:val="left" w:pos="1701"/>
+        <w:tab w:val="left" w:pos="1871"/>
+        <w:tab w:val="left" w:pos="2041"/>
+        <w:tab w:val="left" w:pos="2211"/>
+        <w:tab w:val="left" w:pos="2381"/>
+        <w:tab w:val="left" w:pos="2552"/>
+      </w:tabs>
+      <w:spacing w:before="120" w:after="120"/>
+      <w:ind w:left="227" w:firstLine="0"/>
+      <w:jc w:val="left"/>
+    </w:pPr>
+    <w:rPr>
+      <w:rFonts w:ascii="Courier" w:hAnsi="Courier"/>
+    </w:rPr>
+  </w:style>
+  <w:style w:type="paragraph" w:customStyle="1" w:styleId="FunotentextFootnote">
+    <w:name w:val="Fußnotentext.Footnote"/>
+    <w:basedOn w:val="Normal"/>
+    <w:rsid w:val="001B7299"/>
+    <w:pPr>
+      <w:tabs>
+        <w:tab w:val="left" w:pos="170"/>
+      </w:tabs>
+      <w:ind w:left="170" w:hanging="170"/>
+    </w:pPr>
+    <w:rPr>
+      <w:sz w:val="18"/>
+    </w:rPr>
+  </w:style>
+  <w:style w:type="paragraph" w:styleId="Caption">
+    <w:name w:val="caption"/>
+    <w:basedOn w:val="Normal"/>
+    <w:next w:val="Normal"/>
+    <w:qFormat/>
+    <w:rsid w:val="001B7299"/>
+    <w:pPr>
+      <w:spacing w:before="120" w:after="120"/>
+    </w:pPr>
+    <w:rPr>
+      <w:b/>
+    </w:rPr>
+  </w:style>
+  <w:style w:type="paragraph" w:customStyle="1" w:styleId="heading40">
+    <w:name w:val="heading4"/>
+    <w:basedOn w:val="Normal"/>
+    <w:next w:val="p1a"/>
+    <w:rsid w:val="001B7299"/>
+    <w:pPr>
+      <w:spacing w:before="320"/>
+      <w:ind w:firstLine="0"/>
+    </w:pPr>
+    <w:rPr>
+      <w:i/>
+    </w:rPr>
+  </w:style>
+  <w:style w:type="paragraph" w:customStyle="1" w:styleId="address">
+    <w:name w:val="address"/>
+    <w:basedOn w:val="Normal"/>
+    <w:next w:val="email"/>
+    <w:rsid w:val="001B7299"/>
+    <w:pPr>
+      <w:jc w:val="center"/>
+    </w:pPr>
+    <w:rPr>
+      <w:sz w:val="18"/>
+    </w:rPr>
+  </w:style>
+  <w:style w:type="paragraph" w:customStyle="1" w:styleId="figurelegend">
+    <w:name w:val="figure legend"/>
+    <w:basedOn w:val="Normal"/>
+    <w:next w:val="Normal"/>
+    <w:rsid w:val="001B7299"/>
+    <w:pPr>
+      <w:keepNext/>
+      <w:keepLines/>
+      <w:spacing w:before="120" w:after="240"/>
+      <w:ind w:firstLine="0"/>
+    </w:pPr>
+    <w:rPr>
+      <w:sz w:val="18"/>
+    </w:rPr>
+  </w:style>
+  <w:style w:type="paragraph" w:customStyle="1" w:styleId="tabletitle">
+    <w:name w:val="table title"/>
+    <w:basedOn w:val="Normal"/>
+    <w:next w:val="Normal"/>
+    <w:rsid w:val="001B7299"/>
+    <w:pPr>
+      <w:keepNext/>
+      <w:keepLines/>
+      <w:spacing w:before="240" w:after="120"/>
+      <w:ind w:firstLine="0"/>
+    </w:pPr>
+    <w:rPr>
+      <w:sz w:val="18"/>
+      <w:lang w:val="de-DE"/>
+    </w:rPr>
+  </w:style>
+  <w:style w:type="paragraph" w:customStyle="1" w:styleId="referenceitem">
+    <w:name w:val="referenceitem"/>
+    <w:basedOn w:val="Normal"/>
+    <w:rsid w:val="001B7299"/>
+    <w:pPr>
+      <w:ind w:left="227" w:hanging="227"/>
+    </w:pPr>
+    <w:rPr>
+      <w:sz w:val="18"/>
+    </w:rPr>
+  </w:style>
+  <w:style w:type="character" w:styleId="Hyperlink">
+    <w:name w:val="Hyperlink"/>
+    <w:rsid w:val="001B7299"/>
+    <w:rPr>
+      <w:color w:val="0000FF"/>
+      <w:u w:val="single"/>
+    </w:rPr>
+  </w:style>
+  <w:style w:type="paragraph" w:customStyle="1" w:styleId="BodyText21">
+    <w:name w:val="Body Text 21"/>
+    <w:basedOn w:val="Normal"/>
+    <w:rsid w:val="001B7299"/>
+  </w:style>
+  <w:style w:type="character" w:customStyle="1" w:styleId="heading3Zchn">
+    <w:name w:val="heading3 Zchn"/>
+    <w:link w:val="heading30"/>
+    <w:rsid w:val="001B7299"/>
+    <w:rPr>
+      <w:rFonts w:ascii="Times" w:eastAsia="PMingLiU" w:hAnsi="Times" w:cs="Times New Roman"/>
+      <w:b/>
+      <w:sz w:val="20"/>
+      <w:szCs w:val="20"/>
+      <w:lang w:val="en-US" w:eastAsia="de-DE"/>
+    </w:rPr>
+  </w:style>
+  <w:style w:type="character" w:styleId="FollowedHyperlink">
+    <w:name w:val="FollowedHyperlink"/>
+    <w:uiPriority w:val="99"/>
+    <w:semiHidden/>
+    <w:unhideWhenUsed/>
+    <w:rsid w:val="001B7299"/>
+    <w:rPr>
+      <w:color w:val="954F72"/>
+      <w:u w:val="single"/>
+    </w:rPr>
+  </w:style>
+  <w:style w:type="table" w:styleId="TableGrid">
+    <w:name w:val="Table Grid"/>
+    <w:basedOn w:val="TableNormal"/>
+    <w:uiPriority w:val="59"/>
+    <w:rsid w:val="001B7299"/>
+    <w:rPr>
+      <w:rFonts w:ascii="Times New Roman" w:eastAsia="PMingLiU" w:hAnsi="Times New Roman" w:cs="Times New Roman"/>
+      <w:sz w:val="20"/>
+      <w:szCs w:val="20"/>
+      <w:lang w:eastAsia="en-GB"/>
+    </w:rPr>
+    <w:tblPr>
+      <w:tblBorders>
+        <w:top w:val="single" w:sz="4" w:space="0" w:color="auto"/>
+        <w:left w:val="single" w:sz="4" w:space="0" w:color="auto"/>
+        <w:bottom w:val="single" w:sz="4" w:space="0" w:color="auto"/>
+        <w:right w:val="single" w:sz="4" w:space="0" w:color="auto"/>
+        <w:insideH w:val="single" w:sz="4" w:space="0" w:color="auto"/>
+        <w:insideV w:val="single" w:sz="4" w:space="0" w:color="auto"/>
+      </w:tblBorders>
+    </w:tblPr>
   </w:style>
 </w:styles>
 </file>

</xml_diff>